<commit_message>
Correction Mandat et Conception. Planif 90%
</commit_message>
<xml_diff>
--- a/C61/Phase 1/1_Mandat.docx
+++ b/C61/Phase 1/1_Mandat.docx
@@ -8,12 +8,12 @@
         <w:spacing w:afterLines="800" w:after="1920"/>
         <w:contextualSpacing/>
         <w:rPr>
-          <w:rFonts w:ascii="Helvetica" w:hAnsi="Helvetica" w:cs="Helvetica"/>
-        </w:rPr>
-      </w:pPr>
-      <w:r>
-        <w:rPr>
-          <w:rFonts w:ascii="Helvetica" w:hAnsi="Helvetica" w:cs="Helvetica"/>
+          <w:rFonts w:asciiTheme="minorHAnsi" w:hAnsiTheme="minorHAnsi" w:cstheme="minorHAnsi"/>
+        </w:rPr>
+      </w:pPr>
+      <w:r>
+        <w:rPr>
+          <w:rFonts w:asciiTheme="minorHAnsi" w:hAnsiTheme="minorHAnsi" w:cstheme="minorHAnsi"/>
         </w:rPr>
         <w:t>CÉGEP DU VIEUX MONTRÉAL</w:t>
       </w:r>
@@ -23,13 +23,13 @@
         <w:pStyle w:val="PagePrsentation2"/>
         <w:spacing w:afterLines="800" w:after="1920" w:line="240" w:lineRule="auto"/>
         <w:rPr>
-          <w:rFonts w:ascii="Helvetica" w:hAnsi="Helvetica" w:cs="Helvetica"/>
+          <w:rFonts w:asciiTheme="minorHAnsi" w:hAnsiTheme="minorHAnsi" w:cstheme="minorHAnsi"/>
           <w:b/>
         </w:rPr>
       </w:pPr>
       <w:r>
         <w:rPr>
-          <w:rFonts w:ascii="Helvetica" w:hAnsi="Helvetica" w:cs="Helvetica"/>
+          <w:rFonts w:asciiTheme="minorHAnsi" w:hAnsiTheme="minorHAnsi" w:cstheme="minorHAnsi"/>
           <w:b/>
         </w:rPr>
         <w:t>Présentation du mandat</w:t>
@@ -40,24 +40,24 @@
         <w:pStyle w:val="PagePrsentation2"/>
         <w:spacing w:afterLines="800" w:after="1920" w:line="240" w:lineRule="auto"/>
         <w:rPr>
-          <w:rFonts w:ascii="Helvetica" w:hAnsi="Helvetica" w:cs="Helvetica"/>
-        </w:rPr>
-      </w:pPr>
-      <w:r>
-        <w:rPr>
-          <w:rFonts w:ascii="Helvetica" w:hAnsi="Helvetica" w:cs="Helvetica"/>
+          <w:rFonts w:asciiTheme="minorHAnsi" w:hAnsiTheme="minorHAnsi" w:cstheme="minorHAnsi"/>
+        </w:rPr>
+      </w:pPr>
+      <w:r>
+        <w:rPr>
+          <w:rFonts w:asciiTheme="minorHAnsi" w:hAnsiTheme="minorHAnsi" w:cstheme="minorHAnsi"/>
         </w:rPr>
         <w:t xml:space="preserve">Audience : </w:t>
       </w:r>
       <w:r>
         <w:rPr>
-          <w:rFonts w:ascii="Helvetica" w:hAnsi="Helvetica" w:cs="Helvetica"/>
+          <w:rFonts w:asciiTheme="minorHAnsi" w:hAnsiTheme="minorHAnsi" w:cstheme="minorHAnsi"/>
         </w:rPr>
         <w:t>application web</w:t>
       </w:r>
       <w:r>
         <w:rPr>
-          <w:rFonts w:ascii="Helvetica" w:hAnsi="Helvetica" w:cs="Helvetica"/>
+          <w:rFonts w:asciiTheme="minorHAnsi" w:hAnsiTheme="minorHAnsi" w:cstheme="minorHAnsi"/>
         </w:rPr>
         <w:t xml:space="preserve"> pour gestion d’horaire</w:t>
       </w:r>
@@ -68,12 +68,12 @@
         <w:spacing w:afterLines="800" w:after="1920" w:line="240" w:lineRule="auto"/>
         <w:contextualSpacing/>
         <w:rPr>
-          <w:rFonts w:ascii="Helvetica" w:hAnsi="Helvetica" w:cs="Helvetica"/>
-        </w:rPr>
-      </w:pPr>
-      <w:r>
-        <w:rPr>
-          <w:rFonts w:ascii="Helvetica" w:hAnsi="Helvetica" w:cs="Helvetica"/>
+          <w:rFonts w:asciiTheme="minorHAnsi" w:hAnsiTheme="minorHAnsi" w:cstheme="minorHAnsi"/>
+        </w:rPr>
+      </w:pPr>
+      <w:r>
+        <w:rPr>
+          <w:rFonts w:asciiTheme="minorHAnsi" w:hAnsiTheme="minorHAnsi" w:cstheme="minorHAnsi"/>
         </w:rPr>
         <w:t>Réalisé par</w:t>
       </w:r>
@@ -84,12 +84,12 @@
         <w:spacing w:afterLines="800" w:after="1920" w:line="240" w:lineRule="auto"/>
         <w:contextualSpacing/>
         <w:rPr>
-          <w:rFonts w:ascii="Helvetica" w:hAnsi="Helvetica" w:cs="Helvetica"/>
-        </w:rPr>
-      </w:pPr>
-      <w:r>
-        <w:rPr>
-          <w:rFonts w:ascii="Helvetica" w:hAnsi="Helvetica" w:cs="Helvetica"/>
+          <w:rFonts w:asciiTheme="minorHAnsi" w:hAnsiTheme="minorHAnsi" w:cstheme="minorHAnsi"/>
+        </w:rPr>
+      </w:pPr>
+      <w:r>
+        <w:rPr>
+          <w:rFonts w:asciiTheme="minorHAnsi" w:hAnsiTheme="minorHAnsi" w:cstheme="minorHAnsi"/>
         </w:rPr>
         <w:t xml:space="preserve">Dany Viens </w:t>
       </w:r>
@@ -99,12 +99,12 @@
         <w:pStyle w:val="PagePrsentation2"/>
         <w:spacing w:afterLines="800" w:after="1920" w:line="240" w:lineRule="auto"/>
         <w:rPr>
-          <w:rFonts w:ascii="Helvetica" w:hAnsi="Helvetica" w:cs="Helvetica"/>
-        </w:rPr>
-      </w:pPr>
-      <w:r>
-        <w:rPr>
-          <w:rFonts w:ascii="Helvetica" w:hAnsi="Helvetica" w:cs="Helvetica"/>
+          <w:rFonts w:asciiTheme="minorHAnsi" w:hAnsiTheme="minorHAnsi" w:cstheme="minorHAnsi"/>
+        </w:rPr>
+      </w:pPr>
+      <w:r>
+        <w:rPr>
+          <w:rFonts w:asciiTheme="minorHAnsi" w:hAnsiTheme="minorHAnsi" w:cstheme="minorHAnsi"/>
         </w:rPr>
         <w:t>Présenté à </w:t>
       </w:r>
@@ -114,12 +114,12 @@
         <w:pStyle w:val="PagePrsentation2"/>
         <w:spacing w:afterLines="800" w:after="1920" w:line="240" w:lineRule="auto"/>
         <w:rPr>
-          <w:rFonts w:ascii="Helvetica" w:hAnsi="Helvetica" w:cs="Helvetica"/>
-        </w:rPr>
-      </w:pPr>
-      <w:r>
-        <w:rPr>
-          <w:rFonts w:ascii="Helvetica" w:hAnsi="Helvetica" w:cs="Helvetica"/>
+          <w:rFonts w:asciiTheme="minorHAnsi" w:hAnsiTheme="minorHAnsi" w:cstheme="minorHAnsi"/>
+        </w:rPr>
+      </w:pPr>
+      <w:r>
+        <w:rPr>
+          <w:rFonts w:asciiTheme="minorHAnsi" w:hAnsiTheme="minorHAnsi" w:cstheme="minorHAnsi"/>
         </w:rPr>
         <w:t xml:space="preserve"> Jean-Christophe Demers</w:t>
       </w:r>
@@ -130,24 +130,24 @@
         <w:spacing w:afterLines="800" w:after="1920" w:line="240" w:lineRule="auto"/>
         <w:contextualSpacing/>
         <w:rPr>
-          <w:rFonts w:ascii="Helvetica" w:hAnsi="Helvetica" w:cs="Helvetica"/>
-        </w:rPr>
-      </w:pPr>
-      <w:r>
-        <w:rPr>
-          <w:rFonts w:ascii="Helvetica" w:hAnsi="Helvetica" w:cs="Helvetica"/>
+          <w:rFonts w:asciiTheme="minorHAnsi" w:hAnsiTheme="minorHAnsi" w:cstheme="minorHAnsi"/>
+        </w:rPr>
+      </w:pPr>
+      <w:r>
+        <w:rPr>
+          <w:rFonts w:asciiTheme="minorHAnsi" w:hAnsiTheme="minorHAnsi" w:cstheme="minorHAnsi"/>
         </w:rPr>
         <w:t>Dans le cadre du cours</w:t>
       </w:r>
       <w:r>
         <w:rPr>
-          <w:rFonts w:ascii="Helvetica" w:hAnsi="Helvetica" w:cs="Helvetica"/>
+          <w:rFonts w:asciiTheme="minorHAnsi" w:hAnsiTheme="minorHAnsi" w:cstheme="minorHAnsi"/>
         </w:rPr>
         <w:t> </w:t>
       </w:r>
       <w:r>
         <w:rPr>
-          <w:rFonts w:ascii="Helvetica" w:hAnsi="Helvetica" w:cs="Helvetica"/>
+          <w:rFonts w:asciiTheme="minorHAnsi" w:hAnsiTheme="minorHAnsi" w:cstheme="minorHAnsi"/>
         </w:rPr>
         <w:t>420-C61-VM</w:t>
       </w:r>
@@ -158,36 +158,36 @@
         <w:spacing w:afterLines="800" w:after="1920" w:line="240" w:lineRule="auto"/>
         <w:contextualSpacing/>
         <w:rPr>
-          <w:rFonts w:ascii="Helvetica" w:hAnsi="Helvetica" w:cs="Helvetica"/>
-        </w:rPr>
-      </w:pPr>
-      <w:r>
-        <w:rPr>
-          <w:rFonts w:ascii="Helvetica" w:hAnsi="Helvetica" w:cs="Helvetica"/>
+          <w:rFonts w:asciiTheme="minorHAnsi" w:hAnsiTheme="minorHAnsi" w:cstheme="minorHAnsi"/>
+        </w:rPr>
+      </w:pPr>
+      <w:r>
+        <w:rPr>
+          <w:rFonts w:asciiTheme="minorHAnsi" w:hAnsiTheme="minorHAnsi" w:cstheme="minorHAnsi"/>
         </w:rPr>
         <w:t>«</w:t>
       </w:r>
       <w:r>
         <w:rPr>
-          <w:rFonts w:ascii="Helvetica" w:hAnsi="Helvetica" w:cs="Helvetica"/>
+          <w:rFonts w:asciiTheme="minorHAnsi" w:hAnsiTheme="minorHAnsi" w:cstheme="minorHAnsi"/>
         </w:rPr>
         <w:t> </w:t>
       </w:r>
       <w:r>
         <w:rPr>
-          <w:rFonts w:ascii="Helvetica" w:hAnsi="Helvetica" w:cs="Helvetica"/>
+          <w:rFonts w:asciiTheme="minorHAnsi" w:hAnsiTheme="minorHAnsi" w:cstheme="minorHAnsi"/>
         </w:rPr>
         <w:t>Projet Synthèse</w:t>
       </w:r>
       <w:r>
         <w:rPr>
-          <w:rFonts w:ascii="Helvetica" w:hAnsi="Helvetica" w:cs="Helvetica"/>
+          <w:rFonts w:asciiTheme="minorHAnsi" w:hAnsiTheme="minorHAnsi" w:cstheme="minorHAnsi"/>
         </w:rPr>
         <w:t> </w:t>
       </w:r>
       <w:r>
         <w:rPr>
-          <w:rFonts w:ascii="Helvetica" w:hAnsi="Helvetica" w:cs="Helvetica"/>
+          <w:rFonts w:asciiTheme="minorHAnsi" w:hAnsiTheme="minorHAnsi" w:cstheme="minorHAnsi"/>
         </w:rPr>
         <w:t>»</w:t>
       </w:r>
@@ -197,24 +197,24 @@
         <w:pStyle w:val="PagePrsentation2"/>
         <w:spacing w:afterLines="800" w:after="1920"/>
         <w:rPr>
-          <w:rFonts w:ascii="Helvetica" w:hAnsi="Helvetica" w:cs="Helvetica"/>
-        </w:rPr>
-      </w:pPr>
-      <w:r>
-        <w:rPr>
-          <w:rFonts w:ascii="Helvetica" w:hAnsi="Helvetica" w:cs="Helvetica"/>
+          <w:rFonts w:asciiTheme="minorHAnsi" w:hAnsiTheme="minorHAnsi" w:cstheme="minorHAnsi"/>
+        </w:rPr>
+      </w:pPr>
+      <w:r>
+        <w:rPr>
+          <w:rFonts w:asciiTheme="minorHAnsi" w:hAnsiTheme="minorHAnsi" w:cstheme="minorHAnsi"/>
         </w:rPr>
         <w:t>Le 4</w:t>
       </w:r>
       <w:r>
         <w:rPr>
-          <w:rFonts w:ascii="Helvetica" w:hAnsi="Helvetica" w:cs="Helvetica"/>
+          <w:rFonts w:asciiTheme="minorHAnsi" w:hAnsiTheme="minorHAnsi" w:cstheme="minorHAnsi"/>
         </w:rPr>
         <w:t> </w:t>
       </w:r>
       <w:r>
         <w:rPr>
-          <w:rFonts w:ascii="Helvetica" w:hAnsi="Helvetica" w:cs="Helvetica"/>
+          <w:rFonts w:asciiTheme="minorHAnsi" w:hAnsiTheme="minorHAnsi" w:cstheme="minorHAnsi"/>
         </w:rPr>
         <w:t>mars 2021</w:t>
       </w:r>
@@ -224,7 +224,7 @@
         <w:pStyle w:val="Titre1"/>
         <w:spacing w:line="360" w:lineRule="auto"/>
         <w:rPr>
-          <w:rFonts w:ascii="Helvetica" w:hAnsi="Helvetica" w:cs="Helvetica"/>
+          <w:rFonts w:asciiTheme="minorHAnsi" w:hAnsiTheme="minorHAnsi" w:cstheme="minorHAnsi"/>
         </w:rPr>
       </w:pPr>
     </w:p>
@@ -233,12 +233,12 @@
         <w:pStyle w:val="Titre1"/>
         <w:spacing w:line="360" w:lineRule="auto"/>
         <w:rPr>
-          <w:rFonts w:ascii="Helvetica" w:hAnsi="Helvetica" w:cs="Helvetica"/>
-        </w:rPr>
-      </w:pPr>
-      <w:r>
-        <w:rPr>
-          <w:rFonts w:ascii="Helvetica" w:hAnsi="Helvetica" w:cs="Helvetica"/>
+          <w:rFonts w:asciiTheme="minorHAnsi" w:hAnsiTheme="minorHAnsi" w:cstheme="minorHAnsi"/>
+        </w:rPr>
+      </w:pPr>
+      <w:r>
+        <w:rPr>
+          <w:rFonts w:asciiTheme="minorHAnsi" w:hAnsiTheme="minorHAnsi" w:cstheme="minorHAnsi"/>
         </w:rPr>
         <w:t>Audience</w:t>
       </w:r>
@@ -247,36 +247,36 @@
       <w:pPr>
         <w:pStyle w:val="Sous-titre"/>
         <w:rPr>
-          <w:rFonts w:ascii="Helvetica" w:hAnsi="Helvetica" w:cs="Helvetica"/>
-        </w:rPr>
-      </w:pPr>
-      <w:r>
-        <w:rPr>
-          <w:rFonts w:ascii="Helvetica" w:hAnsi="Helvetica" w:cs="Helvetica"/>
+          <w:rFonts w:cstheme="minorHAnsi"/>
+        </w:rPr>
+      </w:pPr>
+      <w:r>
+        <w:rPr>
+          <w:rFonts w:cstheme="minorHAnsi"/>
         </w:rPr>
         <w:t>«</w:t>
       </w:r>
       <w:r>
         <w:rPr>
-          <w:rFonts w:ascii="Helvetica" w:hAnsi="Helvetica" w:cs="Helvetica"/>
+          <w:rFonts w:cstheme="minorHAnsi"/>
         </w:rPr>
         <w:t> </w:t>
       </w:r>
       <w:r>
         <w:rPr>
-          <w:rFonts w:ascii="Helvetica" w:hAnsi="Helvetica" w:cs="Helvetica"/>
+          <w:rFonts w:cstheme="minorHAnsi"/>
         </w:rPr>
         <w:t>Solliciter une entrevue, demander à être entendu.</w:t>
       </w:r>
       <w:r>
         <w:rPr>
-          <w:rFonts w:ascii="Helvetica" w:hAnsi="Helvetica" w:cs="Helvetica"/>
+          <w:rFonts w:cstheme="minorHAnsi"/>
         </w:rPr>
         <w:t> </w:t>
       </w:r>
       <w:r>
         <w:rPr>
-          <w:rFonts w:ascii="Helvetica" w:hAnsi="Helvetica" w:cs="Helvetica"/>
+          <w:rFonts w:cstheme="minorHAnsi"/>
         </w:rPr>
         <w:t>»</w:t>
       </w:r>
@@ -284,7 +284,7 @@
     <w:p>
       <w:pPr>
         <w:rPr>
-          <w:rFonts w:ascii="Helvetica" w:hAnsi="Helvetica" w:cs="Helvetica"/>
+          <w:rFonts w:cstheme="minorHAnsi"/>
         </w:rPr>
       </w:pPr>
     </w:p>
@@ -293,12 +293,12 @@
         <w:pStyle w:val="Titre1"/>
         <w:spacing w:line="360" w:lineRule="auto"/>
         <w:rPr>
-          <w:rFonts w:ascii="Helvetica" w:hAnsi="Helvetica" w:cs="Helvetica"/>
-        </w:rPr>
-      </w:pPr>
-      <w:r>
-        <w:rPr>
-          <w:rFonts w:ascii="Helvetica" w:hAnsi="Helvetica" w:cs="Helvetica"/>
+          <w:rFonts w:asciiTheme="minorHAnsi" w:hAnsiTheme="minorHAnsi" w:cstheme="minorHAnsi"/>
+        </w:rPr>
+      </w:pPr>
+      <w:r>
+        <w:rPr>
+          <w:rFonts w:asciiTheme="minorHAnsi" w:hAnsiTheme="minorHAnsi" w:cstheme="minorHAnsi"/>
         </w:rPr>
         <w:t xml:space="preserve">Objectif principal  </w:t>
       </w:r>
@@ -313,12 +313,12 @@
         <w:spacing w:line="360" w:lineRule="auto"/>
         <w:jc w:val="both"/>
         <w:rPr>
-          <w:rFonts w:ascii="Helvetica" w:hAnsi="Helvetica" w:cs="Helvetica"/>
-        </w:rPr>
-      </w:pPr>
-      <w:r>
-        <w:rPr>
-          <w:rFonts w:ascii="Helvetica" w:hAnsi="Helvetica" w:cs="Helvetica"/>
+          <w:rFonts w:cstheme="minorHAnsi"/>
+        </w:rPr>
+      </w:pPr>
+      <w:r>
+        <w:rPr>
+          <w:rFonts w:cstheme="minorHAnsi"/>
         </w:rPr>
         <w:t xml:space="preserve">Concevoir une application web permettant la création d’un horaire d’audition ou d’entrevues. </w:t>
       </w:r>
@@ -333,12 +333,12 @@
         <w:spacing w:line="360" w:lineRule="auto"/>
         <w:jc w:val="both"/>
         <w:rPr>
-          <w:rFonts w:ascii="Helvetica" w:hAnsi="Helvetica" w:cs="Helvetica"/>
-        </w:rPr>
-      </w:pPr>
-      <w:r>
-        <w:rPr>
-          <w:rFonts w:ascii="Helvetica" w:hAnsi="Helvetica" w:cs="Helvetica"/>
+          <w:rFonts w:cstheme="minorHAnsi"/>
+        </w:rPr>
+      </w:pPr>
+      <w:r>
+        <w:rPr>
+          <w:rFonts w:cstheme="minorHAnsi"/>
         </w:rPr>
         <w:t xml:space="preserve">Offrir la possibilité de créer un évènement à des dates variables et de permettre aux usagers d’ajouter leur disponibilités. </w:t>
       </w:r>
@@ -353,27 +353,33 @@
         <w:spacing w:line="360" w:lineRule="auto"/>
         <w:jc w:val="both"/>
         <w:rPr>
-          <w:rFonts w:ascii="Helvetica" w:hAnsi="Helvetica" w:cs="Helvetica"/>
-        </w:rPr>
-      </w:pPr>
-      <w:r>
-        <w:rPr>
-          <w:rFonts w:ascii="Helvetica" w:hAnsi="Helvetica" w:cs="Helvetica"/>
-        </w:rPr>
-        <w:t>L’application devra générer le meilleur horaire en tenant compte des contraintes.</w:t>
-      </w:r>
-    </w:p>
-    <w:p>
-      <w:pPr>
-        <w:rPr>
-          <w:rFonts w:ascii="Helvetica" w:hAnsi="Helvetica" w:cs="Helvetica"/>
+          <w:rFonts w:cstheme="minorHAnsi"/>
+        </w:rPr>
+      </w:pPr>
+      <w:r>
+        <w:rPr>
+          <w:rFonts w:cstheme="minorHAnsi"/>
+        </w:rPr>
+        <w:t>L’application devra générer le meilleur horaire en tenant compte des contraintes</w:t>
+      </w:r>
+      <w:r>
+        <w:rPr>
+          <w:rFonts w:cstheme="minorHAnsi"/>
+        </w:rPr>
+        <w:t xml:space="preserve"> choisie lors de la création de l’évènement.</w:t>
+      </w:r>
+    </w:p>
+    <w:p>
+      <w:pPr>
+        <w:rPr>
+          <w:rFonts w:cstheme="minorHAnsi"/>
           <w:sz w:val="24"/>
           <w:szCs w:val="24"/>
         </w:rPr>
       </w:pPr>
       <w:r>
         <w:rPr>
-          <w:rFonts w:ascii="Helvetica" w:hAnsi="Helvetica" w:cs="Helvetica"/>
+          <w:rFonts w:cstheme="minorHAnsi"/>
           <w:sz w:val="24"/>
           <w:szCs w:val="24"/>
         </w:rPr>
@@ -385,12 +391,12 @@
         <w:pStyle w:val="Titre1"/>
         <w:spacing w:line="360" w:lineRule="auto"/>
         <w:rPr>
-          <w:rFonts w:ascii="Helvetica" w:hAnsi="Helvetica" w:cs="Helvetica"/>
-        </w:rPr>
-      </w:pPr>
-      <w:r>
-        <w:rPr>
-          <w:rFonts w:ascii="Helvetica" w:hAnsi="Helvetica" w:cs="Helvetica"/>
+          <w:rFonts w:asciiTheme="minorHAnsi" w:hAnsiTheme="minorHAnsi" w:cstheme="minorHAnsi"/>
+        </w:rPr>
+      </w:pPr>
+      <w:r>
+        <w:rPr>
+          <w:rFonts w:asciiTheme="minorHAnsi" w:hAnsiTheme="minorHAnsi" w:cstheme="minorHAnsi"/>
         </w:rPr>
         <w:lastRenderedPageBreak/>
         <w:t>Problématique</w:t>
@@ -400,12 +406,12 @@
       <w:pPr>
         <w:pStyle w:val="Titre2"/>
         <w:rPr>
-          <w:rFonts w:ascii="Helvetica" w:hAnsi="Helvetica" w:cs="Helvetica"/>
-        </w:rPr>
-      </w:pPr>
-      <w:r>
-        <w:rPr>
-          <w:rFonts w:ascii="Helvetica" w:hAnsi="Helvetica" w:cs="Helvetica"/>
+          <w:rFonts w:asciiTheme="minorHAnsi" w:hAnsiTheme="minorHAnsi" w:cstheme="minorHAnsi"/>
+        </w:rPr>
+      </w:pPr>
+      <w:r>
+        <w:rPr>
+          <w:rFonts w:asciiTheme="minorHAnsi" w:hAnsiTheme="minorHAnsi" w:cstheme="minorHAnsi"/>
         </w:rPr>
         <w:t>Mise en contexte</w:t>
       </w:r>
@@ -414,7 +420,7 @@
       <w:pPr>
         <w:spacing w:line="360" w:lineRule="auto"/>
         <w:rPr>
-          <w:rFonts w:ascii="Helvetica" w:hAnsi="Helvetica" w:cs="Helvetica"/>
+          <w:rFonts w:cstheme="minorHAnsi"/>
         </w:rPr>
       </w:pPr>
     </w:p>
@@ -423,123 +429,134 @@
         <w:spacing w:line="360" w:lineRule="auto"/>
         <w:ind w:firstLine="708"/>
         <w:rPr>
-          <w:rFonts w:ascii="Helvetica" w:hAnsi="Helvetica" w:cs="Helvetica"/>
-        </w:rPr>
-      </w:pPr>
-      <w:r>
-        <w:rPr>
-          <w:rFonts w:ascii="Helvetica" w:hAnsi="Helvetica" w:cs="Helvetica"/>
+          <w:rFonts w:cstheme="minorHAnsi"/>
+        </w:rPr>
+      </w:pPr>
+      <w:r>
+        <w:rPr>
+          <w:rFonts w:cstheme="minorHAnsi"/>
         </w:rPr>
         <w:t>Le projet applicatif cherche à résoudre un problème ré</w:t>
       </w:r>
       <w:r>
         <w:rPr>
-          <w:rFonts w:ascii="Helvetica" w:hAnsi="Helvetica" w:cs="Helvetica"/>
+          <w:rFonts w:cstheme="minorHAnsi"/>
         </w:rPr>
         <w:t>e</w:t>
       </w:r>
       <w:r>
         <w:rPr>
-          <w:rFonts w:ascii="Helvetica" w:hAnsi="Helvetica" w:cs="Helvetica"/>
+          <w:rFonts w:cstheme="minorHAnsi"/>
         </w:rPr>
         <w:t xml:space="preserve">l. </w:t>
       </w:r>
       <w:r>
         <w:rPr>
-          <w:rFonts w:ascii="Helvetica" w:hAnsi="Helvetica" w:cs="Helvetica"/>
+          <w:rFonts w:cstheme="minorHAnsi"/>
         </w:rPr>
         <w:t>C</w:t>
       </w:r>
       <w:r>
         <w:rPr>
-          <w:rFonts w:ascii="Helvetica" w:hAnsi="Helvetica" w:cs="Helvetica"/>
+          <w:rFonts w:cstheme="minorHAnsi"/>
         </w:rPr>
         <w:t>haque année, une compagnie de thé</w:t>
       </w:r>
       <w:r>
         <w:rPr>
-          <w:rFonts w:ascii="Helvetica" w:hAnsi="Helvetica" w:cs="Helvetica"/>
+          <w:rFonts w:cstheme="minorHAnsi"/>
         </w:rPr>
         <w:t>â</w:t>
       </w:r>
       <w:r>
         <w:rPr>
-          <w:rFonts w:ascii="Helvetica" w:hAnsi="Helvetica" w:cs="Helvetica"/>
-        </w:rPr>
-        <w:t xml:space="preserve">tre embauche des finissants des écoles de théâtre comme acteurs dans une pièce d’été. Pour ce faire, la compagnie doit passer en entrevue chacun des candidats au printemps durant une période déterminée. </w:t>
-      </w:r>
-    </w:p>
-    <w:p>
-      <w:pPr>
-        <w:spacing w:line="360" w:lineRule="auto"/>
-        <w:ind w:firstLine="708"/>
-        <w:rPr>
-          <w:rFonts w:ascii="Helvetica" w:hAnsi="Helvetica" w:cs="Helvetica"/>
-        </w:rPr>
-      </w:pPr>
-      <w:r>
-        <w:rPr>
-          <w:rFonts w:ascii="Helvetica" w:hAnsi="Helvetica" w:cs="Helvetica"/>
+          <w:rFonts w:cstheme="minorHAnsi"/>
+        </w:rPr>
+        <w:t>tre embauche des finissants d</w:t>
+      </w:r>
+      <w:r>
+        <w:rPr>
+          <w:rFonts w:cstheme="minorHAnsi"/>
+        </w:rPr>
+        <w:t>’</w:t>
+      </w:r>
+      <w:r>
+        <w:rPr>
+          <w:rFonts w:cstheme="minorHAnsi"/>
+        </w:rPr>
+        <w:t xml:space="preserve">écoles de théâtre comme acteurs dans une pièce d’été. Pour ce faire, la compagnie doit passer en entrevue chacun des candidats au printemps durant une période déterminée. </w:t>
+      </w:r>
+    </w:p>
+    <w:p>
+      <w:pPr>
+        <w:spacing w:line="360" w:lineRule="auto"/>
+        <w:rPr>
+          <w:rFonts w:cstheme="minorHAnsi"/>
+        </w:rPr>
+      </w:pPr>
+      <w:r>
+        <w:rPr>
+          <w:rFonts w:cstheme="minorHAnsi"/>
         </w:rPr>
         <w:t>La compagnie fourni</w:t>
       </w:r>
       <w:r>
         <w:rPr>
-          <w:rFonts w:ascii="Helvetica" w:hAnsi="Helvetica" w:cs="Helvetica"/>
+          <w:rFonts w:cstheme="minorHAnsi"/>
         </w:rPr>
         <w:t>t</w:t>
       </w:r>
       <w:r>
         <w:rPr>
-          <w:rFonts w:ascii="Helvetica" w:hAnsi="Helvetica" w:cs="Helvetica"/>
+          <w:rFonts w:cstheme="minorHAnsi"/>
         </w:rPr>
         <w:t xml:space="preserve"> une plage horaire avec des heures de disponibilités aux candidats. Ces</w:t>
       </w:r>
       <w:r>
         <w:rPr>
-          <w:rFonts w:ascii="Helvetica" w:hAnsi="Helvetica" w:cs="Helvetica"/>
+          <w:rFonts w:cstheme="minorHAnsi"/>
         </w:rPr>
         <w:t xml:space="preserve"> </w:t>
       </w:r>
       <w:r>
         <w:rPr>
-          <w:rFonts w:ascii="Helvetica" w:hAnsi="Helvetica" w:cs="Helvetica"/>
+          <w:rFonts w:cstheme="minorHAnsi"/>
         </w:rPr>
         <w:t>derniers doivent envoyer leurs disponibilité</w:t>
       </w:r>
       <w:r>
         <w:rPr>
-          <w:rFonts w:ascii="Helvetica" w:hAnsi="Helvetica" w:cs="Helvetica"/>
+          <w:rFonts w:cstheme="minorHAnsi"/>
         </w:rPr>
         <w:t>s</w:t>
       </w:r>
       <w:r>
         <w:rPr>
-          <w:rFonts w:ascii="Helvetica" w:hAnsi="Helvetica" w:cs="Helvetica"/>
+          <w:rFonts w:cstheme="minorHAnsi"/>
         </w:rPr>
         <w:t xml:space="preserve"> avant une date limite. Par la suite, un horaire «</w:t>
       </w:r>
       <w:r>
         <w:rPr>
-          <w:rFonts w:ascii="Helvetica" w:hAnsi="Helvetica" w:cs="Helvetica"/>
+          <w:rFonts w:cstheme="minorHAnsi"/>
         </w:rPr>
         <w:t> </w:t>
       </w:r>
       <w:r>
         <w:rPr>
-          <w:rFonts w:ascii="Helvetica" w:hAnsi="Helvetica" w:cs="Helvetica"/>
+          <w:rFonts w:cstheme="minorHAnsi"/>
         </w:rPr>
         <w:t>optimal</w:t>
       </w:r>
       <w:r>
         <w:rPr>
-          <w:rFonts w:ascii="Helvetica" w:hAnsi="Helvetica" w:cs="Helvetica"/>
+          <w:rFonts w:cstheme="minorHAnsi"/>
         </w:rPr>
         <w:t> </w:t>
       </w:r>
       <w:r>
         <w:rPr>
-          <w:rFonts w:ascii="Helvetica" w:hAnsi="Helvetica" w:cs="Helvetica"/>
+          <w:rFonts w:cstheme="minorHAnsi"/>
         </w:rPr>
         <w:t>» doit être généré.</w:t>
       </w:r>
@@ -547,29 +564,88 @@
     <w:p>
       <w:pPr>
         <w:spacing w:line="360" w:lineRule="auto"/>
-        <w:ind w:firstLine="708"/>
-        <w:rPr>
-          <w:rFonts w:ascii="Helvetica" w:hAnsi="Helvetica" w:cs="Helvetica"/>
-        </w:rPr>
-      </w:pPr>
-      <w:r>
-        <w:rPr>
-          <w:rFonts w:ascii="Helvetica" w:hAnsi="Helvetica" w:cs="Helvetica"/>
-        </w:rPr>
-        <w:t xml:space="preserve">Mon projet synthèse à pour but d’automatiser ce processus dans un application web pouvant être hébergée à moindre coût sur le web. </w:t>
-      </w:r>
-      <w:r>
-        <w:rPr>
-          <w:rFonts w:ascii="Helvetica" w:hAnsi="Helvetica" w:cs="Helvetica"/>
-        </w:rPr>
-        <w:t xml:space="preserve">Il s’agirait d’une plateforme appropriée pour gérer des auditions ou encore l’horaire de candidats lors d’une entrevue. </w:t>
-      </w:r>
-    </w:p>
-    <w:p>
-      <w:pPr>
-        <w:spacing w:line="360" w:lineRule="auto"/>
-        <w:rPr>
-          <w:rFonts w:ascii="Helvetica" w:hAnsi="Helvetica" w:cs="Helvetica"/>
+        <w:rPr>
+          <w:rFonts w:cstheme="minorHAnsi"/>
+        </w:rPr>
+      </w:pPr>
+      <w:r>
+        <w:rPr>
+          <w:rFonts w:cstheme="minorHAnsi"/>
+        </w:rPr>
+        <w:t xml:space="preserve">Mon projet synthèse à pour but d’automatiser </w:t>
+      </w:r>
+      <w:r>
+        <w:rPr>
+          <w:rFonts w:cstheme="minorHAnsi"/>
+        </w:rPr>
+        <w:t>la création d’un horaire optimal en  concevant</w:t>
+      </w:r>
+      <w:r>
+        <w:rPr>
+          <w:rFonts w:cstheme="minorHAnsi"/>
+        </w:rPr>
+        <w:t xml:space="preserve"> un</w:t>
+      </w:r>
+      <w:r>
+        <w:rPr>
+          <w:rFonts w:cstheme="minorHAnsi"/>
+        </w:rPr>
+        <w:t>e</w:t>
+      </w:r>
+      <w:r>
+        <w:rPr>
+          <w:rFonts w:cstheme="minorHAnsi"/>
+        </w:rPr>
+        <w:t xml:space="preserve"> application web pouvant être hébergée à moindre coût. </w:t>
+      </w:r>
+      <w:r>
+        <w:rPr>
+          <w:rFonts w:cstheme="minorHAnsi"/>
+        </w:rPr>
+        <w:t>L’application web pourra prendre les disponibilités des participants et générer un horaire optimal.</w:t>
+      </w:r>
+      <w:r>
+        <w:rPr>
+          <w:rFonts w:cstheme="minorHAnsi"/>
+        </w:rPr>
+        <w:t xml:space="preserve"> </w:t>
+      </w:r>
+      <w:r>
+        <w:rPr>
+          <w:rFonts w:cstheme="minorHAnsi"/>
+        </w:rPr>
+        <w:t xml:space="preserve">En plus d’être </w:t>
+      </w:r>
+      <w:r>
+        <w:rPr>
+          <w:rFonts w:cstheme="minorHAnsi"/>
+        </w:rPr>
+        <w:t>une plateforme appropriée pour gérer des auditions</w:t>
+      </w:r>
+      <w:r>
+        <w:rPr>
+          <w:rFonts w:cstheme="minorHAnsi"/>
+        </w:rPr>
+        <w:t>, ce type d’application pourrait servir à optimiser</w:t>
+      </w:r>
+      <w:r>
+        <w:rPr>
+          <w:rFonts w:cstheme="minorHAnsi"/>
+        </w:rPr>
+        <w:t xml:space="preserve"> l’horaire de candidats lors d’une entrevue</w:t>
+      </w:r>
+      <w:r>
+        <w:rPr>
+          <w:rFonts w:cstheme="minorHAnsi"/>
+        </w:rPr>
+        <w:t xml:space="preserve"> grâce à un algorithme non spécifique à la situation décrite. </w:t>
+      </w:r>
+    </w:p>
+    <w:p>
+      <w:pPr>
+        <w:spacing w:line="360" w:lineRule="auto"/>
+        <w:rPr>
+          <w:rFonts w:cstheme="minorHAnsi"/>
         </w:rPr>
       </w:pPr>
     </w:p>
@@ -577,12 +653,12 @@
       <w:pPr>
         <w:pStyle w:val="Titre2"/>
         <w:rPr>
-          <w:rFonts w:ascii="Helvetica" w:hAnsi="Helvetica" w:cs="Helvetica"/>
-        </w:rPr>
-      </w:pPr>
-      <w:r>
-        <w:rPr>
-          <w:rFonts w:ascii="Helvetica" w:hAnsi="Helvetica" w:cs="Helvetica"/>
+          <w:rFonts w:asciiTheme="minorHAnsi" w:hAnsiTheme="minorHAnsi" w:cstheme="minorHAnsi"/>
+        </w:rPr>
+      </w:pPr>
+      <w:r>
+        <w:rPr>
+          <w:rFonts w:asciiTheme="minorHAnsi" w:hAnsiTheme="minorHAnsi" w:cstheme="minorHAnsi"/>
         </w:rPr>
         <w:t>Description détaillée</w:t>
       </w:r>
@@ -591,12 +667,12 @@
       <w:pPr>
         <w:spacing w:line="360" w:lineRule="auto"/>
         <w:rPr>
-          <w:rFonts w:ascii="Helvetica" w:hAnsi="Helvetica" w:cs="Helvetica"/>
-        </w:rPr>
-      </w:pPr>
-      <w:r>
-        <w:rPr>
-          <w:rFonts w:ascii="Helvetica" w:hAnsi="Helvetica" w:cs="Helvetica"/>
+          <w:rFonts w:cstheme="minorHAnsi"/>
+        </w:rPr>
+      </w:pPr>
+      <w:r>
+        <w:rPr>
+          <w:rFonts w:cstheme="minorHAnsi"/>
         </w:rPr>
         <w:t>L’application, nommée Audience, devra contenir les caractéristiques suivantes pour être complète :</w:t>
       </w:r>
@@ -610,24 +686,24 @@
         </w:numPr>
         <w:spacing w:line="360" w:lineRule="auto"/>
         <w:rPr>
-          <w:rFonts w:ascii="Helvetica" w:hAnsi="Helvetica" w:cs="Helvetica"/>
-        </w:rPr>
-      </w:pPr>
-      <w:r>
-        <w:rPr>
-          <w:rFonts w:ascii="Helvetica" w:hAnsi="Helvetica" w:cs="Helvetica"/>
+          <w:rFonts w:cstheme="minorHAnsi"/>
+        </w:rPr>
+      </w:pPr>
+      <w:r>
+        <w:rPr>
+          <w:rFonts w:cstheme="minorHAnsi"/>
         </w:rPr>
         <w:t>Acces</w:t>
       </w:r>
       <w:r>
         <w:rPr>
-          <w:rFonts w:ascii="Helvetica" w:hAnsi="Helvetica" w:cs="Helvetica"/>
+          <w:rFonts w:cstheme="minorHAnsi"/>
         </w:rPr>
         <w:t>s</w:t>
       </w:r>
       <w:r>
         <w:rPr>
-          <w:rFonts w:ascii="Helvetica" w:hAnsi="Helvetica" w:cs="Helvetica"/>
+          <w:rFonts w:cstheme="minorHAnsi"/>
         </w:rPr>
         <w:t>ible depuis un navigateur web d’un ordinateur</w:t>
       </w:r>
@@ -641,20 +717,32 @@
         </w:numPr>
         <w:spacing w:line="360" w:lineRule="auto"/>
         <w:rPr>
-          <w:rFonts w:ascii="Helvetica" w:hAnsi="Helvetica" w:cs="Helvetica"/>
-        </w:rPr>
-      </w:pPr>
-      <w:r>
-        <w:rPr>
-          <w:rFonts w:ascii="Helvetica" w:hAnsi="Helvetica" w:cs="Helvetica"/>
+          <w:rFonts w:cstheme="minorHAnsi"/>
+        </w:rPr>
+      </w:pPr>
+      <w:r>
+        <w:rPr>
+          <w:rFonts w:cstheme="minorHAnsi"/>
         </w:rPr>
         <w:t>Il</w:t>
       </w:r>
       <w:r>
         <w:rPr>
-          <w:rFonts w:ascii="Helvetica" w:hAnsi="Helvetica" w:cs="Helvetica"/>
-        </w:rPr>
-        <w:t xml:space="preserve"> sera possible pour les usagers de se créer un compte pour pouvoir créer un évènement ou ajouter les disponibilités à un évènement déjà existant.</w:t>
+          <w:rFonts w:cstheme="minorHAnsi"/>
+        </w:rPr>
+        <w:t xml:space="preserve"> sera possible pour les usagers de se créer un compte pour</w:t>
+      </w:r>
+      <w:r>
+        <w:rPr>
+          <w:rFonts w:cstheme="minorHAnsi"/>
+        </w:rPr>
+        <w:t xml:space="preserve"> </w:t>
+      </w:r>
+      <w:r>
+        <w:rPr>
+          <w:rFonts w:cstheme="minorHAnsi"/>
+        </w:rPr>
+        <w:t>créer un évènement ou ajouter les disponibilités à un évènement déjà existant.</w:t>
       </w:r>
     </w:p>
     <w:p>
@@ -666,14 +754,20 @@
         </w:numPr>
         <w:spacing w:line="360" w:lineRule="auto"/>
         <w:rPr>
-          <w:rFonts w:ascii="Helvetica" w:hAnsi="Helvetica" w:cs="Helvetica"/>
-        </w:rPr>
-      </w:pPr>
-      <w:r>
-        <w:rPr>
-          <w:rFonts w:ascii="Helvetica" w:hAnsi="Helvetica" w:cs="Helvetica"/>
+          <w:rFonts w:cstheme="minorHAnsi"/>
+        </w:rPr>
+      </w:pPr>
+      <w:r>
+        <w:rPr>
+          <w:rFonts w:cstheme="minorHAnsi"/>
         </w:rPr>
         <w:t>Chaque usager devra se connecter en utilisant un nom d’utilisateur et un mot de passe</w:t>
+      </w:r>
+      <w:r>
+        <w:rPr>
+          <w:rFonts w:cstheme="minorHAnsi"/>
+        </w:rPr>
+        <w:t>.</w:t>
       </w:r>
     </w:p>
     <w:p>
@@ -685,36 +779,36 @@
         </w:numPr>
         <w:spacing w:line="360" w:lineRule="auto"/>
         <w:rPr>
-          <w:rFonts w:ascii="Helvetica" w:hAnsi="Helvetica" w:cs="Helvetica"/>
-        </w:rPr>
-      </w:pPr>
-      <w:r>
-        <w:rPr>
-          <w:rFonts w:ascii="Helvetica" w:hAnsi="Helvetica" w:cs="Helvetica"/>
+          <w:rFonts w:cstheme="minorHAnsi"/>
+        </w:rPr>
+      </w:pPr>
+      <w:r>
+        <w:rPr>
+          <w:rFonts w:cstheme="minorHAnsi"/>
         </w:rPr>
         <w:t>Une page d’acc</w:t>
       </w:r>
       <w:r>
         <w:rPr>
-          <w:rFonts w:ascii="Helvetica" w:hAnsi="Helvetica" w:cs="Helvetica"/>
+          <w:rFonts w:cstheme="minorHAnsi"/>
         </w:rPr>
         <w:t>ue</w:t>
       </w:r>
       <w:r>
         <w:rPr>
-          <w:rFonts w:ascii="Helvetica" w:hAnsi="Helvetica" w:cs="Helvetica"/>
+          <w:rFonts w:cstheme="minorHAnsi"/>
         </w:rPr>
         <w:t>il présentera les évènements créé</w:t>
       </w:r>
       <w:r>
         <w:rPr>
-          <w:rFonts w:ascii="Helvetica" w:hAnsi="Helvetica" w:cs="Helvetica"/>
+          <w:rFonts w:cstheme="minorHAnsi"/>
         </w:rPr>
         <w:t>s</w:t>
       </w:r>
       <w:r>
         <w:rPr>
-          <w:rFonts w:ascii="Helvetica" w:hAnsi="Helvetica" w:cs="Helvetica"/>
+          <w:rFonts w:cstheme="minorHAnsi"/>
         </w:rPr>
         <w:t xml:space="preserve"> par l’utilisateur ainsi que les évènements auxquels l’usager aura participé </w:t>
       </w:r>
@@ -728,12 +822,12 @@
         </w:numPr>
         <w:spacing w:line="360" w:lineRule="auto"/>
         <w:rPr>
-          <w:rFonts w:ascii="Helvetica" w:hAnsi="Helvetica" w:cs="Helvetica"/>
-        </w:rPr>
-      </w:pPr>
-      <w:r>
-        <w:rPr>
-          <w:rFonts w:ascii="Helvetica" w:hAnsi="Helvetica" w:cs="Helvetica"/>
+          <w:rFonts w:cstheme="minorHAnsi"/>
+        </w:rPr>
+      </w:pPr>
+      <w:r>
+        <w:rPr>
+          <w:rFonts w:cstheme="minorHAnsi"/>
         </w:rPr>
         <w:t>Un usager pourra créer un évènement ayant les propriétés suivantes :</w:t>
       </w:r>
@@ -747,36 +841,36 @@
         </w:numPr>
         <w:spacing w:line="360" w:lineRule="auto"/>
         <w:rPr>
-          <w:rFonts w:ascii="Helvetica" w:hAnsi="Helvetica" w:cs="Helvetica"/>
-        </w:rPr>
-      </w:pPr>
-      <w:r>
-        <w:rPr>
-          <w:rFonts w:ascii="Helvetica" w:hAnsi="Helvetica" w:cs="Helvetica"/>
+          <w:rFonts w:cstheme="minorHAnsi"/>
+        </w:rPr>
+      </w:pPr>
+      <w:r>
+        <w:rPr>
+          <w:rFonts w:cstheme="minorHAnsi"/>
         </w:rPr>
         <w:t>Une date de début et une date de fin. (Ex : 25</w:t>
       </w:r>
       <w:r>
         <w:rPr>
-          <w:rFonts w:ascii="Helvetica" w:hAnsi="Helvetica" w:cs="Helvetica"/>
+          <w:rFonts w:cstheme="minorHAnsi"/>
         </w:rPr>
         <w:t> </w:t>
       </w:r>
       <w:r>
         <w:rPr>
-          <w:rFonts w:ascii="Helvetica" w:hAnsi="Helvetica" w:cs="Helvetica"/>
+          <w:rFonts w:cstheme="minorHAnsi"/>
         </w:rPr>
         <w:t>février au 28</w:t>
       </w:r>
       <w:r>
         <w:rPr>
-          <w:rFonts w:ascii="Helvetica" w:hAnsi="Helvetica" w:cs="Helvetica"/>
+          <w:rFonts w:cstheme="minorHAnsi"/>
         </w:rPr>
         <w:t> </w:t>
       </w:r>
       <w:r>
         <w:rPr>
-          <w:rFonts w:ascii="Helvetica" w:hAnsi="Helvetica" w:cs="Helvetica"/>
+          <w:rFonts w:cstheme="minorHAnsi"/>
         </w:rPr>
         <w:t>février 2021)</w:t>
       </w:r>
@@ -790,42 +884,42 @@
         </w:numPr>
         <w:spacing w:line="360" w:lineRule="auto"/>
         <w:rPr>
-          <w:rFonts w:ascii="Helvetica" w:hAnsi="Helvetica" w:cs="Helvetica"/>
-        </w:rPr>
-      </w:pPr>
-      <w:r>
-        <w:rPr>
-          <w:rFonts w:ascii="Helvetica" w:hAnsi="Helvetica" w:cs="Helvetica"/>
+          <w:rFonts w:cstheme="minorHAnsi"/>
+        </w:rPr>
+      </w:pPr>
+      <w:r>
+        <w:rPr>
+          <w:rFonts w:cstheme="minorHAnsi"/>
         </w:rPr>
         <w:t>La plage de disponibilité dans une journée</w:t>
       </w:r>
       <w:r>
         <w:rPr>
-          <w:rFonts w:ascii="Helvetica" w:hAnsi="Helvetica" w:cs="Helvetica"/>
+          <w:rFonts w:cstheme="minorHAnsi"/>
         </w:rPr>
         <w:t xml:space="preserve"> (Ex : 8</w:t>
       </w:r>
       <w:r>
         <w:rPr>
-          <w:rFonts w:ascii="Helvetica" w:hAnsi="Helvetica" w:cs="Helvetica"/>
+          <w:rFonts w:cstheme="minorHAnsi"/>
         </w:rPr>
         <w:t> </w:t>
       </w:r>
       <w:r>
         <w:rPr>
-          <w:rFonts w:ascii="Helvetica" w:hAnsi="Helvetica" w:cs="Helvetica"/>
+          <w:rFonts w:cstheme="minorHAnsi"/>
         </w:rPr>
         <w:t>h à 16</w:t>
       </w:r>
       <w:r>
         <w:rPr>
-          <w:rFonts w:ascii="Helvetica" w:hAnsi="Helvetica" w:cs="Helvetica"/>
+          <w:rFonts w:cstheme="minorHAnsi"/>
         </w:rPr>
         <w:t> </w:t>
       </w:r>
       <w:r>
         <w:rPr>
-          <w:rFonts w:ascii="Helvetica" w:hAnsi="Helvetica" w:cs="Helvetica"/>
+          <w:rFonts w:cstheme="minorHAnsi"/>
         </w:rPr>
         <w:t>h)</w:t>
       </w:r>
@@ -839,12 +933,12 @@
         </w:numPr>
         <w:spacing w:line="360" w:lineRule="auto"/>
         <w:rPr>
-          <w:rFonts w:ascii="Helvetica" w:hAnsi="Helvetica" w:cs="Helvetica"/>
-        </w:rPr>
-      </w:pPr>
-      <w:r>
-        <w:rPr>
-          <w:rFonts w:ascii="Helvetica" w:hAnsi="Helvetica" w:cs="Helvetica"/>
+          <w:rFonts w:cstheme="minorHAnsi"/>
+        </w:rPr>
+      </w:pPr>
+      <w:r>
+        <w:rPr>
+          <w:rFonts w:cstheme="minorHAnsi"/>
         </w:rPr>
         <w:t>La durée de l’audition.</w:t>
       </w:r>
@@ -858,24 +952,25 @@
         </w:numPr>
         <w:spacing w:line="360" w:lineRule="auto"/>
         <w:rPr>
-          <w:rFonts w:ascii="Helvetica" w:hAnsi="Helvetica" w:cs="Helvetica"/>
-        </w:rPr>
-      </w:pPr>
-      <w:r>
-        <w:rPr>
-          <w:rFonts w:ascii="Helvetica" w:hAnsi="Helvetica" w:cs="Helvetica"/>
-        </w:rPr>
+          <w:rFonts w:cstheme="minorHAnsi"/>
+        </w:rPr>
+      </w:pPr>
+      <w:r>
+        <w:rPr>
+          <w:rFonts w:cstheme="minorHAnsi"/>
+        </w:rPr>
+        <w:lastRenderedPageBreak/>
         <w:t>Un titre et une description som</w:t>
       </w:r>
       <w:r>
         <w:rPr>
-          <w:rFonts w:ascii="Helvetica" w:hAnsi="Helvetica" w:cs="Helvetica"/>
+          <w:rFonts w:cstheme="minorHAnsi"/>
         </w:rPr>
         <w:t>m</w:t>
       </w:r>
       <w:r>
         <w:rPr>
-          <w:rFonts w:ascii="Helvetica" w:hAnsi="Helvetica" w:cs="Helvetica"/>
+          <w:rFonts w:cstheme="minorHAnsi"/>
         </w:rPr>
         <w:t>aire</w:t>
       </w:r>
@@ -889,24 +984,24 @@
         </w:numPr>
         <w:spacing w:line="360" w:lineRule="auto"/>
         <w:rPr>
-          <w:rFonts w:ascii="Helvetica" w:hAnsi="Helvetica" w:cs="Helvetica"/>
-        </w:rPr>
-      </w:pPr>
-      <w:r>
-        <w:rPr>
-          <w:rFonts w:ascii="Helvetica" w:hAnsi="Helvetica" w:cs="Helvetica"/>
+          <w:rFonts w:cstheme="minorHAnsi"/>
+        </w:rPr>
+      </w:pPr>
+      <w:r>
+        <w:rPr>
+          <w:rFonts w:cstheme="minorHAnsi"/>
         </w:rPr>
         <w:t>Échéance fournie au</w:t>
       </w:r>
       <w:r>
         <w:rPr>
-          <w:rFonts w:ascii="Helvetica" w:hAnsi="Helvetica" w:cs="Helvetica"/>
+          <w:rFonts w:cstheme="minorHAnsi"/>
         </w:rPr>
         <w:t>x</w:t>
       </w:r>
       <w:r>
         <w:rPr>
-          <w:rFonts w:ascii="Helvetica" w:hAnsi="Helvetica" w:cs="Helvetica"/>
+          <w:rFonts w:cstheme="minorHAnsi"/>
         </w:rPr>
         <w:t xml:space="preserve"> candidats pour soumettre leurs disponibilités</w:t>
       </w:r>
@@ -920,27 +1015,26 @@
         </w:numPr>
         <w:spacing w:line="360" w:lineRule="auto"/>
         <w:rPr>
-          <w:rFonts w:ascii="Helvetica" w:hAnsi="Helvetica" w:cs="Helvetica"/>
-        </w:rPr>
-      </w:pPr>
-      <w:r>
-        <w:rPr>
-          <w:rFonts w:ascii="Helvetica" w:hAnsi="Helvetica" w:cs="Helvetica"/>
-        </w:rPr>
-        <w:lastRenderedPageBreak/>
-        <w:t>Lors de la création d’évènement</w:t>
-      </w:r>
-      <w:r>
-        <w:rPr>
-          <w:rFonts w:ascii="Helvetica" w:hAnsi="Helvetica" w:cs="Helvetica"/>
-        </w:rPr>
-        <w:t>s</w:t>
-      </w:r>
-      <w:r>
-        <w:rPr>
-          <w:rFonts w:ascii="Helvetica" w:hAnsi="Helvetica" w:cs="Helvetica"/>
-        </w:rPr>
-        <w:t>, un lien unique sera généré pour accéder au sondage.</w:t>
+          <w:rFonts w:cstheme="minorHAnsi"/>
+        </w:rPr>
+      </w:pPr>
+      <w:r>
+        <w:rPr>
+          <w:rFonts w:cstheme="minorHAnsi"/>
+        </w:rPr>
+        <w:t>Lors de la création d’</w:t>
+      </w:r>
+      <w:r>
+        <w:rPr>
+          <w:rFonts w:cstheme="minorHAnsi"/>
+        </w:rPr>
+        <w:t xml:space="preserve">un </w:t>
+      </w:r>
+      <w:r>
+        <w:rPr>
+          <w:rFonts w:cstheme="minorHAnsi"/>
+        </w:rPr>
+        <w:t>évènement, un lien unique sera généré pour accéder au sondage.</w:t>
       </w:r>
     </w:p>
     <w:p>
@@ -952,14 +1046,26 @@
         </w:numPr>
         <w:spacing w:line="360" w:lineRule="auto"/>
         <w:rPr>
-          <w:rFonts w:ascii="Helvetica" w:hAnsi="Helvetica" w:cs="Helvetica"/>
-        </w:rPr>
-      </w:pPr>
-      <w:r>
-        <w:rPr>
-          <w:rFonts w:ascii="Helvetica" w:hAnsi="Helvetica" w:cs="Helvetica"/>
-        </w:rPr>
-        <w:t xml:space="preserve">L’usager créateur des évènements pourra soumettre ces disponibilités pour chaque jour fourni dans la plage horaire. </w:t>
+          <w:rFonts w:cstheme="minorHAnsi"/>
+        </w:rPr>
+      </w:pPr>
+      <w:r>
+        <w:rPr>
+          <w:rFonts w:cstheme="minorHAnsi"/>
+        </w:rPr>
+        <w:t>L’usager créateur d</w:t>
+      </w:r>
+      <w:r>
+        <w:rPr>
+          <w:rFonts w:cstheme="minorHAnsi"/>
+        </w:rPr>
+        <w:t>’un</w:t>
+      </w:r>
+      <w:r>
+        <w:rPr>
+          <w:rFonts w:cstheme="minorHAnsi"/>
+        </w:rPr>
+        <w:t xml:space="preserve"> évènement pourra soumettre ces disponibilités pour chaque jour fourni dans la plage horaire. </w:t>
       </w:r>
     </w:p>
     <w:p>
@@ -971,48 +1077,48 @@
         </w:numPr>
         <w:spacing w:line="360" w:lineRule="auto"/>
         <w:rPr>
-          <w:rFonts w:ascii="Helvetica" w:hAnsi="Helvetica" w:cs="Helvetica"/>
-        </w:rPr>
-      </w:pPr>
-      <w:r>
-        <w:rPr>
-          <w:rFonts w:ascii="Helvetica" w:hAnsi="Helvetica" w:cs="Helvetica"/>
+          <w:rFonts w:cstheme="minorHAnsi"/>
+        </w:rPr>
+      </w:pPr>
+      <w:r>
+        <w:rPr>
+          <w:rFonts w:cstheme="minorHAnsi"/>
         </w:rPr>
         <w:t>Par exemple, le créateur pourrait ne pas être disponible le 27</w:t>
       </w:r>
       <w:r>
         <w:rPr>
-          <w:rFonts w:ascii="Helvetica" w:hAnsi="Helvetica" w:cs="Helvetica"/>
+          <w:rFonts w:cstheme="minorHAnsi"/>
         </w:rPr>
         <w:t> </w:t>
       </w:r>
       <w:r>
         <w:rPr>
-          <w:rFonts w:ascii="Helvetica" w:hAnsi="Helvetica" w:cs="Helvetica"/>
+          <w:rFonts w:cstheme="minorHAnsi"/>
         </w:rPr>
         <w:t>février en avant-midi et chaque jour entre 12</w:t>
       </w:r>
       <w:r>
         <w:rPr>
-          <w:rFonts w:ascii="Helvetica" w:hAnsi="Helvetica" w:cs="Helvetica"/>
+          <w:rFonts w:cstheme="minorHAnsi"/>
         </w:rPr>
         <w:t> </w:t>
       </w:r>
       <w:r>
         <w:rPr>
-          <w:rFonts w:ascii="Helvetica" w:hAnsi="Helvetica" w:cs="Helvetica"/>
+          <w:rFonts w:cstheme="minorHAnsi"/>
         </w:rPr>
         <w:t>h et 13</w:t>
       </w:r>
       <w:r>
         <w:rPr>
-          <w:rFonts w:ascii="Helvetica" w:hAnsi="Helvetica" w:cs="Helvetica"/>
+          <w:rFonts w:cstheme="minorHAnsi"/>
         </w:rPr>
         <w:t> </w:t>
       </w:r>
       <w:r>
         <w:rPr>
-          <w:rFonts w:ascii="Helvetica" w:hAnsi="Helvetica" w:cs="Helvetica"/>
+          <w:rFonts w:cstheme="minorHAnsi"/>
         </w:rPr>
         <w:t xml:space="preserve">h pour le repas. </w:t>
       </w:r>
@@ -1026,38 +1132,50 @@
         </w:numPr>
         <w:spacing w:line="360" w:lineRule="auto"/>
         <w:rPr>
-          <w:rFonts w:ascii="Helvetica" w:hAnsi="Helvetica" w:cs="Helvetica"/>
-        </w:rPr>
-      </w:pPr>
-      <w:r>
-        <w:rPr>
-          <w:rFonts w:ascii="Helvetica" w:hAnsi="Helvetica" w:cs="Helvetica"/>
+          <w:rFonts w:cstheme="minorHAnsi"/>
+        </w:rPr>
+      </w:pPr>
+      <w:r>
+        <w:rPr>
+          <w:rFonts w:cstheme="minorHAnsi"/>
         </w:rPr>
         <w:t>Sans précision, le créateu</w:t>
       </w:r>
       <w:r>
         <w:rPr>
-          <w:rFonts w:ascii="Helvetica" w:hAnsi="Helvetica" w:cs="Helvetica"/>
+          <w:rFonts w:cstheme="minorHAnsi"/>
         </w:rPr>
         <w:t>r sera</w:t>
       </w:r>
       <w:r>
         <w:rPr>
-          <w:rFonts w:ascii="Helvetica" w:hAnsi="Helvetica" w:cs="Helvetica"/>
+          <w:rFonts w:cstheme="minorHAnsi"/>
         </w:rPr>
         <w:t xml:space="preserve"> disponible pour l’enti</w:t>
       </w:r>
       <w:r>
         <w:rPr>
-          <w:rFonts w:ascii="Helvetica" w:hAnsi="Helvetica" w:cs="Helvetica"/>
+          <w:rFonts w:cstheme="minorHAnsi"/>
         </w:rPr>
         <w:t>ère</w:t>
       </w:r>
       <w:r>
         <w:rPr>
-          <w:rFonts w:ascii="Helvetica" w:hAnsi="Helvetica" w:cs="Helvetica"/>
-        </w:rPr>
-        <w:t xml:space="preserve">té de la période. </w:t>
+          <w:rFonts w:cstheme="minorHAnsi"/>
+        </w:rPr>
+        <w:t>té de la période</w:t>
+      </w:r>
+      <w:r>
+        <w:rPr>
+          <w:rFonts w:cstheme="minorHAnsi"/>
+        </w:rPr>
+        <w:t xml:space="preserve"> fournie lors de la création de l’évènement</w:t>
+      </w:r>
+      <w:r>
+        <w:rPr>
+          <w:rFonts w:cstheme="minorHAnsi"/>
+        </w:rPr>
+        <w:t>.</w:t>
       </w:r>
     </w:p>
     <w:p>
@@ -1069,14 +1187,14 @@
         </w:numPr>
         <w:spacing w:line="360" w:lineRule="auto"/>
         <w:rPr>
-          <w:rFonts w:ascii="Helvetica" w:hAnsi="Helvetica" w:cs="Helvetica"/>
-        </w:rPr>
-      </w:pPr>
-      <w:r>
-        <w:rPr>
-          <w:rFonts w:ascii="Helvetica" w:hAnsi="Helvetica" w:cs="Helvetica"/>
-        </w:rPr>
-        <w:t xml:space="preserve">Un usager-participant pourra se joindre à un évènement en consultant le lien qui sera partagé par le créateur de l’évènement. </w:t>
+          <w:rFonts w:cstheme="minorHAnsi"/>
+        </w:rPr>
+      </w:pPr>
+      <w:r>
+        <w:rPr>
+          <w:rFonts w:cstheme="minorHAnsi"/>
+        </w:rPr>
+        <w:t xml:space="preserve">Un usager-participant pourra se joindre à un évènement en consultant le lien partagé par le créateur de l’évènement. </w:t>
       </w:r>
     </w:p>
     <w:p>
@@ -1088,12 +1206,12 @@
         </w:numPr>
         <w:spacing w:line="360" w:lineRule="auto"/>
         <w:rPr>
-          <w:rFonts w:ascii="Helvetica" w:hAnsi="Helvetica" w:cs="Helvetica"/>
-        </w:rPr>
-      </w:pPr>
-      <w:r>
-        <w:rPr>
-          <w:rFonts w:ascii="Helvetica" w:hAnsi="Helvetica" w:cs="Helvetica"/>
+          <w:rFonts w:cstheme="minorHAnsi"/>
+        </w:rPr>
+      </w:pPr>
+      <w:r>
+        <w:rPr>
+          <w:rFonts w:cstheme="minorHAnsi"/>
         </w:rPr>
         <w:t>Après la date d’échéance fournie aux candidats, le créateur de l’évènement pourra générer un horaire optimal en tenant compte des réponses des participants.</w:t>
       </w:r>
@@ -1102,7 +1220,7 @@
       <w:pPr>
         <w:pStyle w:val="Titre2"/>
         <w:rPr>
-          <w:rFonts w:ascii="Helvetica" w:hAnsi="Helvetica" w:cs="Helvetica"/>
+          <w:rFonts w:asciiTheme="minorHAnsi" w:hAnsiTheme="minorHAnsi" w:cstheme="minorHAnsi"/>
         </w:rPr>
       </w:pPr>
     </w:p>
@@ -1110,24 +1228,24 @@
       <w:pPr>
         <w:pStyle w:val="Titre2"/>
         <w:rPr>
-          <w:rFonts w:ascii="Helvetica" w:hAnsi="Helvetica" w:cs="Helvetica"/>
-        </w:rPr>
-      </w:pPr>
-      <w:r>
-        <w:rPr>
-          <w:rFonts w:ascii="Helvetica" w:hAnsi="Helvetica" w:cs="Helvetica"/>
+          <w:rFonts w:asciiTheme="minorHAnsi" w:hAnsiTheme="minorHAnsi" w:cstheme="minorHAnsi"/>
+        </w:rPr>
+      </w:pPr>
+      <w:r>
+        <w:rPr>
+          <w:rFonts w:asciiTheme="minorHAnsi" w:hAnsiTheme="minorHAnsi" w:cstheme="minorHAnsi"/>
         </w:rPr>
         <w:t>Fonctionnalités option</w:t>
       </w:r>
       <w:r>
         <w:rPr>
-          <w:rFonts w:ascii="Helvetica" w:hAnsi="Helvetica" w:cs="Helvetica"/>
+          <w:rFonts w:asciiTheme="minorHAnsi" w:hAnsiTheme="minorHAnsi" w:cstheme="minorHAnsi"/>
         </w:rPr>
         <w:t>n</w:t>
       </w:r>
       <w:r>
         <w:rPr>
-          <w:rFonts w:ascii="Helvetica" w:hAnsi="Helvetica" w:cs="Helvetica"/>
+          <w:rFonts w:asciiTheme="minorHAnsi" w:hAnsiTheme="minorHAnsi" w:cstheme="minorHAnsi"/>
         </w:rPr>
         <w:t>elles</w:t>
       </w:r>
@@ -1136,26 +1254,26 @@
       <w:pPr>
         <w:spacing w:line="360" w:lineRule="auto"/>
         <w:rPr>
-          <w:rFonts w:ascii="Helvetica" w:hAnsi="Helvetica" w:cs="Helvetica"/>
-        </w:rPr>
-      </w:pPr>
-    </w:p>
-    <w:p>
-      <w:pPr>
-        <w:spacing w:line="360" w:lineRule="auto"/>
-        <w:rPr>
-          <w:rFonts w:ascii="Helvetica" w:hAnsi="Helvetica" w:cs="Helvetica"/>
-        </w:rPr>
-      </w:pPr>
-      <w:r>
-        <w:rPr>
-          <w:rFonts w:ascii="Helvetica" w:hAnsi="Helvetica" w:cs="Helvetica"/>
+          <w:rFonts w:cstheme="minorHAnsi"/>
+        </w:rPr>
+      </w:pPr>
+    </w:p>
+    <w:p>
+      <w:pPr>
+        <w:spacing w:line="360" w:lineRule="auto"/>
+        <w:rPr>
+          <w:rFonts w:cstheme="minorHAnsi"/>
+        </w:rPr>
+      </w:pPr>
+      <w:r>
+        <w:rPr>
+          <w:rFonts w:cstheme="minorHAnsi"/>
         </w:rPr>
         <w:t>Selon le temps disponible</w:t>
       </w:r>
       <w:r>
         <w:rPr>
-          <w:rFonts w:ascii="Helvetica" w:hAnsi="Helvetica" w:cs="Helvetica"/>
+          <w:rFonts w:cstheme="minorHAnsi"/>
         </w:rPr>
         <w:t>, il serait possible d’ajouter des fonctionnalités :</w:t>
       </w:r>
@@ -1169,12 +1287,12 @@
         </w:numPr>
         <w:spacing w:line="360" w:lineRule="auto"/>
         <w:rPr>
-          <w:rFonts w:ascii="Helvetica" w:hAnsi="Helvetica" w:cs="Helvetica"/>
-        </w:rPr>
-      </w:pPr>
-      <w:r>
-        <w:rPr>
-          <w:rFonts w:ascii="Helvetica" w:hAnsi="Helvetica" w:cs="Helvetica"/>
+          <w:rFonts w:cstheme="minorHAnsi"/>
+        </w:rPr>
+      </w:pPr>
+      <w:r>
+        <w:rPr>
+          <w:rFonts w:cstheme="minorHAnsi"/>
         </w:rPr>
         <w:t>Possibilité d’ajouter des préférences dans les disponibilités fournies.</w:t>
       </w:r>
@@ -1188,14 +1306,20 @@
         </w:numPr>
         <w:spacing w:line="360" w:lineRule="auto"/>
         <w:rPr>
-          <w:rFonts w:ascii="Helvetica" w:hAnsi="Helvetica" w:cs="Helvetica"/>
-        </w:rPr>
-      </w:pPr>
-      <w:r>
-        <w:rPr>
-          <w:rFonts w:ascii="Helvetica" w:hAnsi="Helvetica" w:cs="Helvetica"/>
-        </w:rPr>
-        <w:t>Offrir des journées non consécutives pour les disponibilités.</w:t>
+          <w:rFonts w:cstheme="minorHAnsi"/>
+        </w:rPr>
+      </w:pPr>
+      <w:r>
+        <w:rPr>
+          <w:rFonts w:cstheme="minorHAnsi"/>
+        </w:rPr>
+        <w:t>Offrir des journées non consécutives pour les disponibilités</w:t>
+      </w:r>
+      <w:r>
+        <w:rPr>
+          <w:rFonts w:cstheme="minorHAnsi"/>
+        </w:rPr>
+        <w:t>.</w:t>
       </w:r>
     </w:p>
     <w:p>
@@ -1207,12 +1331,12 @@
         </w:numPr>
         <w:spacing w:line="360" w:lineRule="auto"/>
         <w:rPr>
-          <w:rFonts w:ascii="Helvetica" w:hAnsi="Helvetica" w:cs="Helvetica"/>
-        </w:rPr>
-      </w:pPr>
-      <w:r>
-        <w:rPr>
-          <w:rFonts w:ascii="Helvetica" w:hAnsi="Helvetica" w:cs="Helvetica"/>
+          <w:rFonts w:cstheme="minorHAnsi"/>
+        </w:rPr>
+      </w:pPr>
+      <w:r>
+        <w:rPr>
+          <w:rFonts w:cstheme="minorHAnsi"/>
         </w:rPr>
         <w:t>Exporter l’horaire en format .PDF ou .CSV</w:t>
       </w:r>
@@ -1226,14 +1350,26 @@
         </w:numPr>
         <w:spacing w:line="360" w:lineRule="auto"/>
         <w:rPr>
-          <w:rFonts w:ascii="Helvetica" w:hAnsi="Helvetica" w:cs="Helvetica"/>
-        </w:rPr>
-      </w:pPr>
-      <w:r>
-        <w:rPr>
-          <w:rFonts w:ascii="Helvetica" w:hAnsi="Helvetica" w:cs="Helvetica"/>
-        </w:rPr>
-        <w:t>Optimisation pour téléphone mobile</w:t>
+          <w:rFonts w:cstheme="minorHAnsi"/>
+        </w:rPr>
+      </w:pPr>
+      <w:r>
+        <w:rPr>
+          <w:rFonts w:cstheme="minorHAnsi"/>
+        </w:rPr>
+        <w:t xml:space="preserve">Optimisation </w:t>
+      </w:r>
+      <w:r>
+        <w:rPr>
+          <w:rFonts w:cstheme="minorHAnsi"/>
+        </w:rPr>
+        <w:t xml:space="preserve">du visuel </w:t>
+      </w:r>
+      <w:r>
+        <w:rPr>
+          <w:rFonts w:cstheme="minorHAnsi"/>
+        </w:rPr>
+        <w:t>pour téléphone mobile</w:t>
       </w:r>
     </w:p>
     <w:p>
@@ -1245,26 +1381,59 @@
         </w:numPr>
         <w:spacing w:line="360" w:lineRule="auto"/>
         <w:rPr>
-          <w:rFonts w:ascii="Helvetica" w:hAnsi="Helvetica" w:cs="Helvetica"/>
-        </w:rPr>
-      </w:pPr>
-      <w:r>
-        <w:rPr>
-          <w:rFonts w:ascii="Helvetica" w:hAnsi="Helvetica" w:cs="Helvetica"/>
-        </w:rPr>
-        <w:t>Ajouter des évènements du type : premi</w:t>
-      </w:r>
-      <w:r>
-        <w:rPr>
-          <w:rFonts w:ascii="Helvetica" w:hAnsi="Helvetica" w:cs="Helvetica"/>
+          <w:rFonts w:cstheme="minorHAnsi"/>
+        </w:rPr>
+      </w:pPr>
+      <w:r>
+        <w:rPr>
+          <w:rFonts w:cstheme="minorHAnsi"/>
+          <w:b/>
+          <w:bCs/>
+        </w:rPr>
+        <w:t>Type d’évènement</w:t>
+      </w:r>
+      <w:r>
+        <w:rPr>
+          <w:rFonts w:cstheme="minorHAnsi"/>
+          <w:b/>
+          <w:bCs/>
+        </w:rPr>
+        <w:t> : premi</w:t>
+      </w:r>
+      <w:r>
+        <w:rPr>
+          <w:rFonts w:cstheme="minorHAnsi"/>
+          <w:b/>
+          <w:bCs/>
         </w:rPr>
         <w:t>er</w:t>
       </w:r>
       <w:r>
         <w:rPr>
-          <w:rFonts w:ascii="Helvetica" w:hAnsi="Helvetica" w:cs="Helvetica"/>
-        </w:rPr>
-        <w:t xml:space="preserve"> arrivé, premier servi. </w:t>
+          <w:rFonts w:cstheme="minorHAnsi"/>
+          <w:b/>
+          <w:bCs/>
+        </w:rPr>
+        <w:t xml:space="preserve"> arrivé, premier servi</w:t>
+      </w:r>
+      <w:r>
+        <w:rPr>
+          <w:rStyle w:val="Appelnotedebasdep"/>
+          <w:rFonts w:cstheme="minorHAnsi"/>
+        </w:rPr>
+        <w:footnoteReference w:id="1"/>
+      </w:r>
+      <w:r>
+        <w:rPr>
+          <w:rFonts w:cstheme="minorHAnsi"/>
+        </w:rPr>
+        <w:t>.</w:t>
+      </w:r>
+      <w:r>
+        <w:rPr>
+          <w:rFonts w:cstheme="minorHAnsi"/>
+        </w:rPr>
+        <w:t xml:space="preserve"> </w:t>
       </w:r>
     </w:p>
     <w:p>
@@ -1276,14 +1445,26 @@
         </w:numPr>
         <w:spacing w:line="360" w:lineRule="auto"/>
         <w:rPr>
-          <w:rFonts w:ascii="Helvetica" w:hAnsi="Helvetica" w:cs="Helvetica"/>
-        </w:rPr>
-      </w:pPr>
-      <w:r>
-        <w:rPr>
-          <w:rFonts w:ascii="Helvetica" w:hAnsi="Helvetica" w:cs="Helvetica"/>
-        </w:rPr>
-        <w:t>Fonction pour réunir un groupe.</w:t>
+          <w:rFonts w:cstheme="minorHAnsi"/>
+        </w:rPr>
+      </w:pPr>
+      <w:r>
+        <w:rPr>
+          <w:rFonts w:cstheme="minorHAnsi"/>
+        </w:rPr>
+        <w:t xml:space="preserve">Type d’évènement : </w:t>
+      </w:r>
+      <w:r>
+        <w:rPr>
+          <w:rFonts w:cstheme="minorHAnsi"/>
+        </w:rPr>
+        <w:t xml:space="preserve"> pour réunir un groupe</w:t>
+      </w:r>
+      <w:r>
+        <w:rPr>
+          <w:rFonts w:cstheme="minorHAnsi"/>
+        </w:rPr>
+        <w:t>.</w:t>
       </w:r>
     </w:p>
     <w:p>
@@ -1295,39 +1476,24 @@
         </w:numPr>
         <w:spacing w:line="360" w:lineRule="auto"/>
         <w:rPr>
-          <w:rFonts w:ascii="Helvetica" w:hAnsi="Helvetica" w:cs="Helvetica"/>
-        </w:rPr>
-      </w:pPr>
-      <w:r>
-        <w:rPr>
-          <w:rFonts w:ascii="Helvetica" w:hAnsi="Helvetica" w:cs="Helvetica"/>
+          <w:rFonts w:cstheme="minorHAnsi"/>
+        </w:rPr>
+      </w:pPr>
+      <w:r>
+        <w:rPr>
+          <w:rFonts w:cstheme="minorHAnsi"/>
         </w:rPr>
         <w:t>Meilleur moment pour réunir un group</w:t>
       </w:r>
       <w:r>
         <w:rPr>
-          <w:rFonts w:ascii="Helvetica" w:hAnsi="Helvetica" w:cs="Helvetica"/>
+          <w:rFonts w:cstheme="minorHAnsi"/>
         </w:rPr>
         <w:t>e pour un horaire de répétition par exemple.</w:t>
       </w:r>
-    </w:p>
-    <w:p>
-      <w:pPr>
-        <w:spacing w:line="360" w:lineRule="auto"/>
-        <w:rPr>
-          <w:rFonts w:ascii="Helvetica" w:hAnsi="Helvetica" w:cs="Helvetica"/>
-        </w:rPr>
-      </w:pPr>
-    </w:p>
-    <w:p>
-      <w:pPr>
-        <w:rPr>
-          <w:rFonts w:ascii="Helvetica" w:hAnsi="Helvetica" w:cs="Helvetica"/>
-        </w:rPr>
-      </w:pPr>
-      <w:r>
-        <w:rPr>
-          <w:rFonts w:ascii="Helvetica" w:hAnsi="Helvetica" w:cs="Helvetica"/>
+      <w:r>
+        <w:rPr>
+          <w:rFonts w:cstheme="minorHAnsi"/>
         </w:rPr>
         <w:br w:type="page"/>
       </w:r>
@@ -1336,12 +1502,12 @@
       <w:pPr>
         <w:pStyle w:val="Titre1"/>
         <w:rPr>
-          <w:rFonts w:ascii="Helvetica" w:hAnsi="Helvetica" w:cs="Helvetica"/>
-        </w:rPr>
-      </w:pPr>
-      <w:r>
-        <w:rPr>
-          <w:rFonts w:ascii="Helvetica" w:hAnsi="Helvetica" w:cs="Helvetica"/>
+          <w:rFonts w:asciiTheme="minorHAnsi" w:hAnsiTheme="minorHAnsi" w:cstheme="minorHAnsi"/>
+        </w:rPr>
+      </w:pPr>
+      <w:r>
+        <w:rPr>
+          <w:rFonts w:asciiTheme="minorHAnsi" w:hAnsiTheme="minorHAnsi" w:cstheme="minorHAnsi"/>
         </w:rPr>
         <w:lastRenderedPageBreak/>
         <w:t>Contraintes applicatives du projet</w:t>
@@ -1350,30 +1516,30 @@
     <w:p>
       <w:pPr>
         <w:rPr>
-          <w:rFonts w:ascii="Helvetica" w:hAnsi="Helvetica" w:cs="Helvetica"/>
-        </w:rPr>
-      </w:pPr>
-      <w:r>
-        <w:rPr>
-          <w:rFonts w:ascii="Helvetica" w:hAnsi="Helvetica" w:cs="Helvetica"/>
+          <w:rFonts w:cstheme="minorHAnsi"/>
+        </w:rPr>
+      </w:pPr>
+      <w:r>
+        <w:rPr>
+          <w:rFonts w:cstheme="minorHAnsi"/>
         </w:rPr>
         <w:t xml:space="preserve">Trois </w:t>
       </w:r>
       <w:r>
         <w:rPr>
-          <w:rFonts w:ascii="Helvetica" w:hAnsi="Helvetica" w:cs="Helvetica"/>
+          <w:rFonts w:cstheme="minorHAnsi"/>
         </w:rPr>
         <w:t xml:space="preserve">contraintes </w:t>
       </w:r>
       <w:r>
         <w:rPr>
-          <w:rFonts w:ascii="Helvetica" w:hAnsi="Helvetica" w:cs="Helvetica"/>
+          <w:rFonts w:cstheme="minorHAnsi"/>
         </w:rPr>
         <w:t>principales</w:t>
       </w:r>
       <w:r>
         <w:rPr>
-          <w:rFonts w:ascii="Helvetica" w:hAnsi="Helvetica" w:cs="Helvetica"/>
+          <w:rFonts w:cstheme="minorHAnsi"/>
         </w:rPr>
         <w:t xml:space="preserve"> ont été ciblées pour le projet : </w:t>
       </w:r>
@@ -1381,7 +1547,7 @@
     <w:p>
       <w:pPr>
         <w:rPr>
-          <w:rFonts w:ascii="Helvetica" w:hAnsi="Helvetica" w:cs="Helvetica"/>
+          <w:rFonts w:cstheme="minorHAnsi"/>
         </w:rPr>
       </w:pPr>
     </w:p>
@@ -1389,12 +1555,12 @@
       <w:pPr>
         <w:pStyle w:val="Titre2"/>
         <w:rPr>
-          <w:rFonts w:ascii="Helvetica" w:hAnsi="Helvetica" w:cs="Helvetica"/>
-        </w:rPr>
-      </w:pPr>
-      <w:r>
-        <w:rPr>
-          <w:rFonts w:ascii="Helvetica" w:hAnsi="Helvetica" w:cs="Helvetica"/>
+          <w:rFonts w:asciiTheme="minorHAnsi" w:hAnsiTheme="minorHAnsi" w:cstheme="minorHAnsi"/>
+        </w:rPr>
+      </w:pPr>
+      <w:r>
+        <w:rPr>
+          <w:rFonts w:asciiTheme="minorHAnsi" w:hAnsiTheme="minorHAnsi" w:cstheme="minorHAnsi"/>
         </w:rPr>
         <w:t>Gestion des usagers</w:t>
       </w:r>
@@ -1403,90 +1569,138 @@
       <w:pPr>
         <w:spacing w:line="360" w:lineRule="auto"/>
         <w:rPr>
-          <w:rFonts w:ascii="Helvetica" w:hAnsi="Helvetica" w:cs="Helvetica"/>
-        </w:rPr>
-      </w:pPr>
-      <w:r>
-        <w:rPr>
-          <w:rFonts w:ascii="Helvetica" w:hAnsi="Helvetica" w:cs="Helvetica"/>
+          <w:rFonts w:cstheme="minorHAnsi"/>
+        </w:rPr>
+      </w:pPr>
+      <w:r>
+        <w:rPr>
+          <w:rFonts w:cstheme="minorHAnsi"/>
         </w:rPr>
         <w:t>L’application devra gérer les usagers et détenir les informations suivantes :</w:t>
       </w:r>
       <w:r>
         <w:rPr>
-          <w:rFonts w:ascii="Helvetica" w:hAnsi="Helvetica" w:cs="Helvetica"/>
+          <w:rFonts w:cstheme="minorHAnsi"/>
         </w:rPr>
         <w:t xml:space="preserve"> </w:t>
       </w:r>
       <w:r>
         <w:rPr>
-          <w:rFonts w:ascii="Helvetica" w:hAnsi="Helvetica" w:cs="Helvetica"/>
-        </w:rPr>
-        <w:t>Nom, Prénom, Courriel, Date de création et mot de passe.</w:t>
-      </w:r>
-    </w:p>
-    <w:p>
-      <w:pPr>
-        <w:spacing w:line="360" w:lineRule="auto"/>
-        <w:rPr>
-          <w:rFonts w:ascii="Helvetica" w:hAnsi="Helvetica" w:cs="Helvetica"/>
-        </w:rPr>
-      </w:pPr>
-      <w:r>
-        <w:rPr>
-          <w:rFonts w:ascii="Helvetica" w:hAnsi="Helvetica" w:cs="Helvetica"/>
-        </w:rPr>
-        <w:t xml:space="preserve">Le mot de passe devra être chiffré pour s’assurer de respecter au minimum certains critères de sécurités. Un usager non inscrit qui tenterait de se connecter serait redirigé à l’écran connexion. </w:t>
-      </w:r>
-    </w:p>
-    <w:p>
-      <w:pPr>
-        <w:spacing w:line="360" w:lineRule="auto"/>
-        <w:rPr>
-          <w:rFonts w:ascii="Helvetica" w:hAnsi="Helvetica" w:cs="Helvetica"/>
-        </w:rPr>
-      </w:pPr>
-      <w:r>
-        <w:rPr>
-          <w:rFonts w:ascii="Helvetica" w:hAnsi="Helvetica" w:cs="Helvetica"/>
+          <w:rFonts w:cstheme="minorHAnsi"/>
+        </w:rPr>
+        <w:t>n</w:t>
+      </w:r>
+      <w:r>
+        <w:rPr>
+          <w:rFonts w:cstheme="minorHAnsi"/>
+        </w:rPr>
+        <w:t xml:space="preserve">om, </w:t>
+      </w:r>
+      <w:r>
+        <w:rPr>
+          <w:rFonts w:cstheme="minorHAnsi"/>
+        </w:rPr>
+        <w:t>p</w:t>
+      </w:r>
+      <w:r>
+        <w:rPr>
+          <w:rFonts w:cstheme="minorHAnsi"/>
+        </w:rPr>
+        <w:t xml:space="preserve">rénom, </w:t>
+      </w:r>
+      <w:r>
+        <w:rPr>
+          <w:rFonts w:cstheme="minorHAnsi"/>
+        </w:rPr>
+        <w:t>c</w:t>
+      </w:r>
+      <w:r>
+        <w:rPr>
+          <w:rFonts w:cstheme="minorHAnsi"/>
+        </w:rPr>
+        <w:t xml:space="preserve">ourriel, </w:t>
+      </w:r>
+      <w:r>
+        <w:rPr>
+          <w:rFonts w:cstheme="minorHAnsi"/>
+        </w:rPr>
+        <w:t>d</w:t>
+      </w:r>
+      <w:r>
+        <w:rPr>
+          <w:rFonts w:cstheme="minorHAnsi"/>
+        </w:rPr>
+        <w:t>ate de création et mot de passe.</w:t>
+      </w:r>
+      <w:r>
+        <w:rPr>
+          <w:rFonts w:cstheme="minorHAnsi"/>
+        </w:rPr>
+        <w:t xml:space="preserve"> </w:t>
+      </w:r>
+      <w:r>
+        <w:rPr>
+          <w:rFonts w:cstheme="minorHAnsi"/>
+        </w:rPr>
+        <w:t xml:space="preserve">Le mot de passe devra être chiffré pour s’assurer de respecter au minimum certains critères de sécurité. Un usager non inscrit qui tenterait de se connecter serait redirigé à l’écran connexion. </w:t>
+      </w:r>
+    </w:p>
+    <w:p>
+      <w:pPr>
+        <w:spacing w:line="360" w:lineRule="auto"/>
+        <w:rPr>
+          <w:rFonts w:cstheme="minorHAnsi"/>
+        </w:rPr>
+      </w:pPr>
+      <w:r>
+        <w:rPr>
+          <w:rFonts w:cstheme="minorHAnsi"/>
         </w:rPr>
         <w:t>Un usager pourra modifier seulement les évènements qu’il a créé</w:t>
       </w:r>
       <w:r>
         <w:rPr>
-          <w:rFonts w:ascii="Helvetica" w:hAnsi="Helvetica" w:cs="Helvetica"/>
+          <w:rFonts w:cstheme="minorHAnsi"/>
         </w:rPr>
         <w:t>s</w:t>
       </w:r>
       <w:r>
         <w:rPr>
-          <w:rFonts w:ascii="Helvetica" w:hAnsi="Helvetica" w:cs="Helvetica"/>
+          <w:rFonts w:cstheme="minorHAnsi"/>
         </w:rPr>
         <w:t>. Tou</w:t>
       </w:r>
       <w:r>
         <w:rPr>
-          <w:rFonts w:ascii="Helvetica" w:hAnsi="Helvetica" w:cs="Helvetica"/>
+          <w:rFonts w:cstheme="minorHAnsi"/>
         </w:rPr>
         <w:t>s</w:t>
       </w:r>
       <w:r>
         <w:rPr>
-          <w:rFonts w:ascii="Helvetica" w:hAnsi="Helvetica" w:cs="Helvetica"/>
+          <w:rFonts w:cstheme="minorHAnsi"/>
         </w:rPr>
         <w:t xml:space="preserve"> les autres usagers peuvent consulter un évènement s’ils possèdent le lien. </w:t>
       </w:r>
     </w:p>
     <w:p>
       <w:pPr>
+        <w:spacing w:line="360" w:lineRule="auto"/>
+        <w:rPr>
+          <w:rFonts w:cstheme="minorHAnsi"/>
+        </w:rPr>
+      </w:pPr>
+    </w:p>
+    <w:p>
+      <w:pPr>
         <w:pStyle w:val="Titre2"/>
         <w:rPr>
-          <w:rFonts w:ascii="Helvetica" w:hAnsi="Helvetica" w:cs="Helvetica"/>
-        </w:rPr>
-      </w:pPr>
-      <w:r>
-        <w:rPr>
-          <w:rFonts w:ascii="Helvetica" w:hAnsi="Helvetica" w:cs="Helvetica"/>
+          <w:rFonts w:asciiTheme="minorHAnsi" w:hAnsiTheme="minorHAnsi" w:cstheme="minorHAnsi"/>
+        </w:rPr>
+      </w:pPr>
+      <w:r>
+        <w:rPr>
+          <w:rFonts w:asciiTheme="minorHAnsi" w:hAnsiTheme="minorHAnsi" w:cstheme="minorHAnsi"/>
         </w:rPr>
         <w:t>Gestion des données</w:t>
       </w:r>
@@ -1495,48 +1709,60 @@
       <w:pPr>
         <w:spacing w:line="360" w:lineRule="auto"/>
         <w:rPr>
-          <w:rFonts w:ascii="Helvetica" w:hAnsi="Helvetica" w:cs="Helvetica"/>
-        </w:rPr>
-      </w:pPr>
-      <w:r>
-        <w:rPr>
-          <w:rFonts w:ascii="Helvetica" w:hAnsi="Helvetica" w:cs="Helvetica"/>
+          <w:rFonts w:cstheme="minorHAnsi"/>
+        </w:rPr>
+      </w:pPr>
+      <w:r>
+        <w:rPr>
+          <w:rFonts w:cstheme="minorHAnsi"/>
         </w:rPr>
         <w:t>Compte</w:t>
       </w:r>
       <w:r>
         <w:rPr>
-          <w:rFonts w:ascii="Helvetica" w:hAnsi="Helvetica" w:cs="Helvetica"/>
+          <w:rFonts w:cstheme="minorHAnsi"/>
         </w:rPr>
         <w:t xml:space="preserve"> </w:t>
       </w:r>
       <w:r>
         <w:rPr>
-          <w:rFonts w:ascii="Helvetica" w:hAnsi="Helvetica" w:cs="Helvetica"/>
-        </w:rPr>
-        <w:t>tenu que le sondage devra s’effectuer sur plusieurs jours, un</w:t>
-      </w:r>
-      <w:r>
-        <w:rPr>
-          <w:rFonts w:ascii="Helvetica" w:hAnsi="Helvetica" w:cs="Helvetica"/>
+          <w:rFonts w:cstheme="minorHAnsi"/>
+        </w:rPr>
+        <w:t>tenu que le sondage</w:t>
+      </w:r>
+      <w:r>
+        <w:rPr>
+          <w:rFonts w:cstheme="minorHAnsi"/>
+        </w:rPr>
+        <w:t xml:space="preserve"> des disponibilités</w:t>
+      </w:r>
+      <w:r>
+        <w:rPr>
+          <w:rFonts w:cstheme="minorHAnsi"/>
+        </w:rPr>
+        <w:t xml:space="preserve"> devra s’effectuer sur plusieurs jours, un</w:t>
+      </w:r>
+      <w:r>
+        <w:rPr>
+          <w:rFonts w:cstheme="minorHAnsi"/>
         </w:rPr>
         <w:t>e</w:t>
       </w:r>
       <w:r>
         <w:rPr>
-          <w:rFonts w:ascii="Helvetica" w:hAnsi="Helvetica" w:cs="Helvetica"/>
+          <w:rFonts w:cstheme="minorHAnsi"/>
         </w:rPr>
         <w:t xml:space="preserve"> gestion adéquate des données permanentes devra être effectuée. Une base de donnée</w:t>
       </w:r>
       <w:r>
         <w:rPr>
-          <w:rFonts w:ascii="Helvetica" w:hAnsi="Helvetica" w:cs="Helvetica"/>
+          <w:rFonts w:cstheme="minorHAnsi"/>
         </w:rPr>
         <w:t>s</w:t>
       </w:r>
       <w:r>
         <w:rPr>
-          <w:rFonts w:ascii="Helvetica" w:hAnsi="Helvetica" w:cs="Helvetica"/>
+          <w:rFonts w:cstheme="minorHAnsi"/>
         </w:rPr>
         <w:t xml:space="preserve"> devra être maintenue pour s’assurer du succès de l’application. </w:t>
       </w:r>
@@ -1545,163 +1771,319 @@
       <w:pPr>
         <w:spacing w:line="360" w:lineRule="auto"/>
         <w:rPr>
-          <w:rFonts w:ascii="Helvetica" w:hAnsi="Helvetica" w:cs="Helvetica"/>
+          <w:rFonts w:cstheme="minorHAnsi"/>
+        </w:rPr>
+      </w:pPr>
+      <w:r>
+        <w:rPr>
+          <w:rFonts w:cstheme="minorHAnsi"/>
+        </w:rPr>
+        <w:t>En plus de contenir les informations des usagers, elle contiendra les détails de chaque évènement</w:t>
+      </w:r>
+      <w:r>
+        <w:rPr>
+          <w:rFonts w:cstheme="minorHAnsi"/>
+        </w:rPr>
+        <w:t xml:space="preserve">s, </w:t>
+      </w:r>
+      <w:r>
+        <w:rPr>
+          <w:rFonts w:cstheme="minorHAnsi"/>
+        </w:rPr>
+        <w:t>des disponibilités fournies par les usagers</w:t>
+      </w:r>
+      <w:r>
+        <w:rPr>
+          <w:rFonts w:cstheme="minorHAnsi"/>
+        </w:rPr>
+        <w:t xml:space="preserve"> ainsi que les horaires générés</w:t>
+      </w:r>
+      <w:r>
+        <w:rPr>
+          <w:rFonts w:cstheme="minorHAnsi"/>
+        </w:rPr>
+        <w:t xml:space="preserve">. </w:t>
+      </w:r>
+    </w:p>
+    <w:p>
+      <w:pPr>
+        <w:spacing w:line="360" w:lineRule="auto"/>
+        <w:rPr>
+          <w:rFonts w:cstheme="minorHAnsi"/>
+        </w:rPr>
+      </w:pPr>
+    </w:p>
+    <w:p>
+      <w:pPr>
+        <w:pStyle w:val="Titre2"/>
+        <w:rPr>
+          <w:rFonts w:asciiTheme="minorHAnsi" w:hAnsiTheme="minorHAnsi" w:cstheme="minorHAnsi"/>
+        </w:rPr>
+      </w:pPr>
+      <w:r>
+        <w:rPr>
+          <w:rFonts w:asciiTheme="minorHAnsi" w:hAnsiTheme="minorHAnsi" w:cstheme="minorHAnsi"/>
+        </w:rPr>
+        <w:t>Gestion d’un algorithme</w:t>
+      </w:r>
+    </w:p>
+    <w:p>
+      <w:pPr>
+        <w:spacing w:line="360" w:lineRule="auto"/>
+        <w:rPr>
+          <w:rFonts w:cstheme="minorHAnsi"/>
+        </w:rPr>
+      </w:pPr>
+      <w:r>
+        <w:rPr>
+          <w:rFonts w:cstheme="minorHAnsi"/>
+        </w:rPr>
+        <w:t>Un algorithme devra être conçu pour pouvoir générer un horaire optimal. Considérant que les calculs devront être effectués à même le navigateur du client où par un serveur gratuit, l’algorithme se devra d’être optimisé pour ut</w:t>
+      </w:r>
+      <w:r>
+        <w:rPr>
+          <w:rFonts w:cstheme="minorHAnsi"/>
+        </w:rPr>
+        <w:t xml:space="preserve">iliser adéquatement les ressources computationnelles. </w:t>
+      </w:r>
+    </w:p>
+    <w:p>
+      <w:pPr>
+        <w:spacing w:line="360" w:lineRule="auto"/>
+        <w:rPr>
+          <w:rFonts w:cstheme="minorHAnsi"/>
           <w:lang w:val="fr-CA"/>
         </w:rPr>
       </w:pPr>
       <w:r>
         <w:rPr>
-          <w:rFonts w:ascii="Helvetica" w:hAnsi="Helvetica" w:cs="Helvetica"/>
-        </w:rPr>
-        <w:t xml:space="preserve">En plus de contenir les informations des usagers, elle contiendra les détails de chaque évènement et des disponibilités fournies par les usagers. </w:t>
-      </w:r>
-    </w:p>
-    <w:p>
-      <w:pPr>
-        <w:pStyle w:val="Titre2"/>
-        <w:rPr>
-          <w:rFonts w:ascii="Helvetica" w:hAnsi="Helvetica" w:cs="Helvetica"/>
-        </w:rPr>
-      </w:pPr>
-      <w:r>
-        <w:rPr>
-          <w:rFonts w:ascii="Helvetica" w:hAnsi="Helvetica" w:cs="Helvetica"/>
-        </w:rPr>
-        <w:t>Gestion d’un algorithme</w:t>
-      </w:r>
-    </w:p>
-    <w:p>
-      <w:pPr>
-        <w:spacing w:line="360" w:lineRule="auto"/>
-        <w:rPr>
-          <w:rFonts w:ascii="Helvetica" w:hAnsi="Helvetica" w:cs="Helvetica"/>
+          <w:rFonts w:cstheme="minorHAnsi"/>
+        </w:rPr>
+        <w:br/>
+        <w:t xml:space="preserve"> L’algorithme devra être suffisament générique pour pouvoir être appliqué à d’autres problèmes similaires. Également, </w:t>
+      </w:r>
+      <w:r>
+        <w:rPr>
+          <w:rFonts w:cstheme="minorHAnsi"/>
+        </w:rPr>
+        <w:t>il devra tenir compte de la possibilité qu’aucune solution optimale ne p</w:t>
+      </w:r>
+      <w:r>
+        <w:rPr>
+          <w:rFonts w:cstheme="minorHAnsi"/>
+        </w:rPr>
+        <w:t xml:space="preserve">uisse exister. Le meilleur horaire devra alors être présenté, malré les failles existantes. </w:t>
+      </w:r>
+    </w:p>
+    <w:p>
+      <w:pPr>
+        <w:rPr>
+          <w:rFonts w:cstheme="minorHAnsi"/>
           <w:lang w:val="fr-CA"/>
         </w:rPr>
       </w:pPr>
-      <w:r>
-        <w:rPr>
-          <w:rFonts w:ascii="Helvetica" w:hAnsi="Helvetica" w:cs="Helvetica"/>
-        </w:rPr>
-        <w:t>Un algorithme devrait être conçu pour pouvoir générer un horaire optimal. Considérant que les calculs devront être effectués à même le navigateur du client où par un serveur gratuit, l’algorithme se devra d’être optimisé pour ut</w:t>
-      </w:r>
-      <w:r>
-        <w:rPr>
-          <w:rFonts w:ascii="Helvetica" w:hAnsi="Helvetica" w:cs="Helvetica"/>
-        </w:rPr>
-        <w:t xml:space="preserve">iliser adéquatement les ressources computationnelles. </w:t>
-      </w:r>
-      <w:r>
-        <w:rPr>
-          <w:rFonts w:ascii="Helvetica" w:hAnsi="Helvetica" w:cs="Helvetica"/>
-        </w:rPr>
-        <w:t>1</w:t>
-      </w:r>
     </w:p>
     <w:p>
       <w:pPr>
         <w:pStyle w:val="Titre1"/>
         <w:rPr>
-          <w:rFonts w:ascii="Helvetica" w:hAnsi="Helvetica" w:cs="Helvetica"/>
+          <w:rFonts w:asciiTheme="minorHAnsi" w:hAnsiTheme="minorHAnsi" w:cstheme="minorHAnsi"/>
           <w:lang w:val="fr-CA"/>
         </w:rPr>
       </w:pPr>
-    </w:p>
-    <w:p>
-      <w:pPr>
-        <w:rPr>
-          <w:rFonts w:ascii="Helvetica" w:hAnsi="Helvetica" w:cs="Helvetica"/>
+      <w:r>
+        <w:rPr>
+          <w:rFonts w:asciiTheme="minorHAnsi" w:hAnsiTheme="minorHAnsi" w:cstheme="minorHAnsi"/>
           <w:lang w:val="fr-CA"/>
         </w:rPr>
-      </w:pPr>
-    </w:p>
-    <w:p>
-      <w:pPr>
-        <w:pStyle w:val="Titre1"/>
-        <w:rPr>
-          <w:rFonts w:ascii="Helvetica" w:hAnsi="Helvetica" w:cs="Helvetica"/>
+        <w:lastRenderedPageBreak/>
+        <w:t xml:space="preserve">Plateforme </w:t>
+      </w:r>
+      <w:r>
+        <w:rPr>
+          <w:rFonts w:asciiTheme="minorHAnsi" w:hAnsiTheme="minorHAnsi" w:cstheme="minorHAnsi"/>
           <w:lang w:val="fr-CA"/>
         </w:rPr>
-      </w:pPr>
-      <w:r>
-        <w:rPr>
-          <w:rFonts w:ascii="Helvetica" w:hAnsi="Helvetica" w:cs="Helvetica"/>
+        <w:t>c</w:t>
+      </w:r>
+      <w:r>
+        <w:rPr>
+          <w:rFonts w:asciiTheme="minorHAnsi" w:hAnsiTheme="minorHAnsi" w:cstheme="minorHAnsi"/>
           <w:lang w:val="fr-CA"/>
         </w:rPr>
-        <w:t xml:space="preserve">Plateforme </w:t>
-      </w:r>
-      <w:r>
-        <w:rPr>
-          <w:rFonts w:ascii="Helvetica" w:hAnsi="Helvetica" w:cs="Helvetica"/>
+        <w:t>iblée</w:t>
+      </w:r>
+    </w:p>
+    <w:p>
+      <w:pPr>
+        <w:spacing w:line="360" w:lineRule="auto"/>
+        <w:rPr>
+          <w:rFonts w:cstheme="minorHAnsi"/>
           <w:lang w:val="fr-CA"/>
         </w:rPr>
-        <w:t>c</w:t>
-      </w:r>
-      <w:r>
-        <w:rPr>
-          <w:rFonts w:ascii="Helvetica" w:hAnsi="Helvetica" w:cs="Helvetica"/>
+      </w:pPr>
+      <w:r>
+        <w:rPr>
+          <w:rFonts w:cstheme="minorHAnsi"/>
           <w:lang w:val="fr-CA"/>
         </w:rPr>
-        <w:t>iblée</w:t>
-      </w:r>
-    </w:p>
-    <w:p>
-      <w:pPr>
-        <w:spacing w:line="360" w:lineRule="auto"/>
-        <w:rPr>
-          <w:rFonts w:ascii="Helvetica" w:hAnsi="Helvetica" w:cs="Helvetica"/>
+        <w:t>C</w:t>
+      </w:r>
+      <w:r>
+        <w:rPr>
+          <w:rFonts w:cstheme="minorHAnsi"/>
           <w:lang w:val="fr-CA"/>
         </w:rPr>
-      </w:pPr>
-      <w:r>
-        <w:rPr>
-          <w:rFonts w:ascii="Helvetica" w:hAnsi="Helvetica" w:cs="Helvetica"/>
+        <w:t xml:space="preserve">omme l’application sera conçue pour le web, elle sera disponible avec un navigateur web standard (Chrome ou Firefox). </w:t>
+      </w:r>
+      <w:r>
+        <w:rPr>
+          <w:rFonts w:cstheme="minorHAnsi"/>
           <w:lang w:val="fr-CA"/>
         </w:rPr>
-        <w:t>C</w:t>
-      </w:r>
-      <w:r>
-        <w:rPr>
-          <w:rFonts w:ascii="Helvetica" w:hAnsi="Helvetica" w:cs="Helvetica"/>
+        <w:t>Des solutions gratuites devront être empruntées pour présenter une version opération</w:t>
+      </w:r>
+      <w:r>
+        <w:rPr>
+          <w:rFonts w:cstheme="minorHAnsi"/>
           <w:lang w:val="fr-CA"/>
         </w:rPr>
-        <w:t xml:space="preserve">omme l’application sera conçue pour le web, elle sera disponible avec un navigateur web standard (Chrome ou Firefox). </w:t>
-      </w:r>
-      <w:r>
-        <w:rPr>
-          <w:rFonts w:ascii="Helvetica" w:hAnsi="Helvetica" w:cs="Helvetica"/>
+        <w:t>n</w:t>
+      </w:r>
+      <w:r>
+        <w:rPr>
+          <w:rFonts w:cstheme="minorHAnsi"/>
           <w:lang w:val="fr-CA"/>
         </w:rPr>
-        <w:t>Des solutions gratuites devront être empruntées pour présenter une version opération</w:t>
-      </w:r>
-      <w:r>
-        <w:rPr>
-          <w:rFonts w:ascii="Helvetica" w:hAnsi="Helvetica" w:cs="Helvetica"/>
+        <w:t>elle du projet (Ex : Heroku).</w:t>
+      </w:r>
+    </w:p>
+    <w:p>
+      <w:pPr>
+        <w:spacing w:line="360" w:lineRule="auto"/>
+        <w:rPr>
+          <w:rFonts w:cstheme="minorHAnsi"/>
           <w:lang w:val="fr-CA"/>
         </w:rPr>
-        <w:t>n</w:t>
-      </w:r>
-      <w:r>
-        <w:rPr>
-          <w:rFonts w:ascii="Helvetica" w:hAnsi="Helvetica" w:cs="Helvetica"/>
+      </w:pPr>
+      <w:r>
+        <w:rPr>
+          <w:rFonts w:cstheme="minorHAnsi"/>
           <w:lang w:val="fr-CA"/>
         </w:rPr>
-        <w:t>elle du projet</w:t>
-      </w:r>
-      <w:r>
-        <w:rPr>
-          <w:rFonts w:ascii="Helvetica" w:hAnsi="Helvetica" w:cs="Helvetica"/>
+        <w:t>Sommaire des technologies empruntés :</w:t>
+      </w:r>
+    </w:p>
+    <w:p>
+      <w:pPr>
+        <w:spacing w:line="360" w:lineRule="auto"/>
+        <w:rPr>
+          <w:rFonts w:cstheme="minorHAnsi"/>
           <w:lang w:val="fr-CA"/>
         </w:rPr>
-        <w:t xml:space="preserve"> (Ex : Heroku).</w:t>
+      </w:pPr>
+      <w:r>
+        <w:rPr>
+          <w:rFonts w:cstheme="minorHAnsi"/>
+          <w:lang w:val="fr-CA"/>
+        </w:rPr>
+        <w:t xml:space="preserve">Pour le </w:t>
+      </w:r>
+      <w:r>
+        <w:rPr>
+          <w:rFonts w:cstheme="minorHAnsi"/>
+          <w:i/>
+          <w:iCs/>
+          <w:lang w:val="fr-CA"/>
+        </w:rPr>
+        <w:t xml:space="preserve">front-end : </w:t>
+      </w:r>
+      <w:r>
+        <w:rPr>
+          <w:rFonts w:cstheme="minorHAnsi"/>
+          <w:lang w:val="fr-CA"/>
+        </w:rPr>
+        <w:t>HTML(Boostrap), CSS, Javascript(Jquery)</w:t>
+      </w:r>
+    </w:p>
+    <w:p>
+      <w:pPr>
+        <w:spacing w:line="360" w:lineRule="auto"/>
+        <w:rPr>
+          <w:rFonts w:cstheme="minorHAnsi"/>
+          <w:lang w:val="fr-CA"/>
+        </w:rPr>
+      </w:pPr>
+      <w:r>
+        <w:rPr>
+          <w:rFonts w:cstheme="minorHAnsi"/>
+          <w:lang w:val="fr-CA"/>
+        </w:rPr>
+        <w:t xml:space="preserve">Pour le </w:t>
+      </w:r>
+      <w:r>
+        <w:rPr>
+          <w:rFonts w:cstheme="minorHAnsi"/>
+          <w:i/>
+          <w:iCs/>
+          <w:lang w:val="fr-CA"/>
+        </w:rPr>
+        <w:t>back-end</w:t>
+      </w:r>
+      <w:r>
+        <w:rPr>
+          <w:rFonts w:cstheme="minorHAnsi"/>
+          <w:lang w:val="fr-CA"/>
+        </w:rPr>
+        <w:t> : Node.Js (Express) et le framework de templating PUG</w:t>
+      </w:r>
+      <w:r>
+        <w:rPr>
+          <w:rStyle w:val="Appelnotedebasdep"/>
+          <w:rFonts w:cstheme="minorHAnsi"/>
+          <w:lang w:val="fr-CA"/>
+        </w:rPr>
+        <w:footnoteReference w:id="2"/>
+      </w:r>
+    </w:p>
+    <w:p>
+      <w:pPr>
+        <w:spacing w:line="360" w:lineRule="auto"/>
+        <w:rPr>
+          <w:rFonts w:cstheme="minorHAnsi"/>
+          <w:lang w:val="fr-CA"/>
+        </w:rPr>
+      </w:pPr>
+      <w:r>
+        <w:rPr>
+          <w:rFonts w:cstheme="minorHAnsi"/>
+          <w:lang w:val="fr-CA"/>
+        </w:rPr>
+        <w:t>Pour le script d’algorithme : Python</w:t>
+      </w:r>
+      <w:r>
+        <w:rPr>
+          <w:rStyle w:val="Appelnotedebasdep"/>
+          <w:rFonts w:cstheme="minorHAnsi"/>
+          <w:lang w:val="fr-CA"/>
+        </w:rPr>
+        <w:footnoteReference w:id="3"/>
+      </w:r>
+      <w:r>
+        <w:rPr>
+          <w:rFonts w:cstheme="minorHAnsi"/>
+          <w:lang w:val="fr-CA"/>
+        </w:rPr>
+        <w:t xml:space="preserve">. </w:t>
       </w:r>
     </w:p>
     <w:sectPr>
-      <w:headerReference w:type="even" r:id="rId7"/>
-      <w:headerReference w:type="default" r:id="rId8"/>
-      <w:footerReference w:type="even" r:id="rId9"/>
-      <w:footerReference w:type="default" r:id="rId10"/>
-      <w:headerReference w:type="first" r:id="rId11"/>
-      <w:footerReference w:type="first" r:id="rId12"/>
+      <w:headerReference w:type="even" r:id="rId8"/>
+      <w:headerReference w:type="default" r:id="rId9"/>
+      <w:footerReference w:type="even" r:id="rId10"/>
+      <w:footerReference w:type="default" r:id="rId11"/>
+      <w:headerReference w:type="first" r:id="rId12"/>
+      <w:footerReference w:type="first" r:id="rId13"/>
       <w:pgSz w:w="12240" w:h="15840"/>
       <w:pgMar w:top="1440" w:right="1800" w:bottom="1440" w:left="1800" w:header="708" w:footer="708" w:gutter="0"/>
       <w:cols w:space="708"/>
@@ -1785,6 +2167,75 @@
       </w:pPr>
       <w:r>
         <w:continuationSeparator/>
+      </w:r>
+    </w:p>
+  </w:footnote>
+  <w:footnote w:id="1">
+    <w:p>
+      <w:pPr>
+        <w:pStyle w:val="Notedebasdepage"/>
+      </w:pPr>
+      <w:r>
+        <w:rPr>
+          <w:rStyle w:val="Appelnotedebasdep"/>
+        </w:rPr>
+        <w:footnoteRef/>
+      </w:r>
+      <w:r>
+        <w:t xml:space="preserve"> </w:t>
+      </w:r>
+      <w:r>
+        <w:t>Possibilité d’implanter cette fonctionalité dans une version Alpha puisqu’elle ne nécessite pas d’algorithme complexe. Néanmoins, le but du projet synthèse est de finaliser l’application d’un algorithme au problème détaillé plus haut.</w:t>
+      </w:r>
+    </w:p>
+  </w:footnote>
+  <w:footnote w:id="2">
+    <w:p>
+      <w:pPr>
+        <w:pStyle w:val="Notedebasdepage"/>
+        <w:rPr>
+          <w:lang w:val="fr-CA"/>
+        </w:rPr>
+      </w:pPr>
+      <w:r>
+        <w:rPr>
+          <w:rStyle w:val="Appelnotedebasdep"/>
+        </w:rPr>
+        <w:footnoteRef/>
+      </w:r>
+      <w:r>
+        <w:t xml:space="preserve"> </w:t>
+      </w:r>
+      <w:r>
+        <w:rPr>
+          <w:lang w:val="fr-CA"/>
+        </w:rPr>
+        <w:t xml:space="preserve">Possibilité d’utiliser EJS. </w:t>
+      </w:r>
+    </w:p>
+  </w:footnote>
+  <w:footnote w:id="3">
+    <w:p>
+      <w:pPr>
+        <w:pStyle w:val="Notedebasdepage"/>
+        <w:rPr>
+          <w:lang w:val="fr-CA"/>
+        </w:rPr>
+      </w:pPr>
+      <w:r>
+        <w:rPr>
+          <w:rStyle w:val="Appelnotedebasdep"/>
+        </w:rPr>
+        <w:footnoteRef/>
+      </w:r>
+      <w:r>
+        <w:t xml:space="preserve"> </w:t>
+      </w:r>
+      <w:r>
+        <w:rPr>
+          <w:lang w:val="fr-CA"/>
+        </w:rPr>
+        <w:t>Possibilité d’utiliser Javascript</w:t>
       </w:r>
     </w:p>
   </w:footnote>
@@ -2415,7 +2866,7 @@
         <w:rFonts w:ascii="Courier New" w:hAnsi="Courier New" w:cs="Courier New" w:hint="default"/>
       </w:rPr>
     </w:lvl>
-    <w:lvl w:ilvl="2" w:tplc="0C0C0005" w:tentative="1">
+    <w:lvl w:ilvl="2" w:tplc="0C0C0005">
       <w:start w:val="1"/>
       <w:numFmt w:val="bullet"/>
       <w:lvlText w:val=""/>
@@ -3253,6 +3704,46 @@
       <w:lang w:val="fr-FR"/>
     </w:rPr>
   </w:style>
+  <w:style w:type="paragraph" w:styleId="Notedebasdepage">
+    <w:name w:val="footnote text"/>
+    <w:basedOn w:val="Normal"/>
+    <w:link w:val="NotedebasdepageCar"/>
+    <w:uiPriority w:val="99"/>
+    <w:semiHidden/>
+    <w:unhideWhenUsed/>
+    <w:rsid w:val="004C75E3"/>
+    <w:pPr>
+      <w:spacing w:after="0" w:line="240" w:lineRule="auto"/>
+    </w:pPr>
+    <w:rPr>
+      <w:sz w:val="20"/>
+      <w:szCs w:val="20"/>
+    </w:rPr>
+  </w:style>
+  <w:style w:type="character" w:customStyle="1" w:styleId="NotedebasdepageCar">
+    <w:name w:val="Note de bas de page Car"/>
+    <w:basedOn w:val="Policepardfaut"/>
+    <w:link w:val="Notedebasdepage"/>
+    <w:uiPriority w:val="99"/>
+    <w:semiHidden/>
+    <w:rsid w:val="004C75E3"/>
+    <w:rPr>
+      <w:sz w:val="20"/>
+      <w:szCs w:val="20"/>
+      <w:lang w:val="fr-FR"/>
+    </w:rPr>
+  </w:style>
+  <w:style w:type="character" w:styleId="Appelnotedebasdep">
+    <w:name w:val="footnote reference"/>
+    <w:basedOn w:val="Policepardfaut"/>
+    <w:uiPriority w:val="99"/>
+    <w:semiHidden/>
+    <w:unhideWhenUsed/>
+    <w:rsid w:val="004C75E3"/>
+    <w:rPr>
+      <w:vertAlign w:val="superscript"/>
+    </w:rPr>
+  </w:style>
 </w:styles>
 </file>
 
@@ -3549,4 +4040,16 @@
     </a:ext>
   </a:extLst>
 </a:theme>
+</file>
+
+<file path=customXml/item1.xml><?xml version="1.0" encoding="utf-8"?>
+<b:Sources xmlns:b="http://schemas.openxmlformats.org/officeDocument/2006/bibliography" xmlns="http://schemas.openxmlformats.org/officeDocument/2006/bibliography" SelectedStyle="\APASixthEditionOfficeOnline.xsl" StyleName="APA" Version="6"/>
+</file>
+
+<file path=customXml/itemProps1.xml><?xml version="1.0" encoding="utf-8"?>
+<ds:datastoreItem xmlns:ds="http://schemas.openxmlformats.org/officeDocument/2006/customXml" ds:itemID="{46DD328E-BDB7-42F2-9A3D-6439D7278594}">
+  <ds:schemaRefs>
+    <ds:schemaRef ds:uri="http://schemas.openxmlformats.org/officeDocument/2006/bibliography"/>
+  </ds:schemaRefs>
+</ds:datastoreItem>
 </file>
</xml_diff>